<commit_message>
TS 5.7 and TS 5 Tamil 09/06/2021
</commit_message>
<xml_diff>
--- a/TS-Padam/TS-5.7/TS 5.7 Tamil Pada Paatam Corrections.docx
+++ b/TS-Padam/TS-5.7/TS 5.7 Tamil Pada Paatam Corrections.docx
@@ -1,6 +1,6 @@
 
 <file path=word/document.xml><?xml version="1.0" encoding="utf-8"?>
-<w:document xmlns:wpc="http://schemas.microsoft.com/office/word/2010/wordprocessingCanvas" xmlns:cx="http://schemas.microsoft.com/office/drawing/2014/chartex" xmlns:cx1="http://schemas.microsoft.com/office/drawing/2015/9/8/chartex" xmlns:cx2="http://schemas.microsoft.com/office/drawing/2015/10/21/chartex" xmlns:cx3="http://schemas.microsoft.com/office/drawing/2016/5/9/chartex" xmlns:cx4="http://schemas.microsoft.com/office/drawing/2016/5/10/chartex" xmlns:cx5="http://schemas.microsoft.com/office/drawing/2016/5/11/chartex" xmlns:cx6="http://schemas.microsoft.com/office/drawing/2016/5/12/chartex" xmlns:cx7="http://schemas.microsoft.com/office/drawing/2016/5/13/chartex" xmlns:cx8="http://schemas.microsoft.com/office/drawing/2016/5/14/chartex" xmlns:mc="http://schemas.openxmlformats.org/markup-compatibility/2006" xmlns:aink="http://schemas.microsoft.com/office/drawing/2016/ink" xmlns:am3d="http://schemas.microsoft.com/office/drawing/2017/model3d" xmlns:o="urn:schemas-microsoft-com:office:office" xmlns:r="http://schemas.openxmlformats.org/officeDocument/2006/relationships" xmlns:m="http://schemas.openxmlformats.org/officeDocument/2006/math" xmlns:v="urn:schemas-microsoft-com:vml" xmlns:wp14="http://schemas.microsoft.com/office/word/2010/wordprocessingDrawing" xmlns:wp="http://schemas.openxmlformats.org/drawingml/2006/wordprocessingDrawing" xmlns:w10="urn:schemas-microsoft-com:office:word" xmlns:w="http://schemas.openxmlformats.org/wordprocessingml/2006/main" xmlns:w14="http://schemas.microsoft.com/office/word/2010/wordml" xmlns:w15="http://schemas.microsoft.com/office/word/2012/wordml" xmlns:w16cex="http://schemas.microsoft.com/office/word/2018/wordml/cex" xmlns:w16cid="http://schemas.microsoft.com/office/word/2016/wordml/cid" xmlns:w16="http://schemas.microsoft.com/office/word/2018/wordml" xmlns:w16se="http://schemas.microsoft.com/office/word/2015/wordml/symex" xmlns:wpg="http://schemas.microsoft.com/office/word/2010/wordprocessingGroup" xmlns:wpi="http://schemas.microsoft.com/office/word/2010/wordprocessingInk" xmlns:wne="http://schemas.microsoft.com/office/word/2006/wordml" xmlns:wps="http://schemas.microsoft.com/office/word/2010/wordprocessingShape" mc:Ignorable="w14 w15 w16se w16cid w16 w16cex wp14">
+<w:document xmlns:wpc="http://schemas.microsoft.com/office/word/2010/wordprocessingCanvas" xmlns:cx="http://schemas.microsoft.com/office/drawing/2014/chartex" xmlns:cx1="http://schemas.microsoft.com/office/drawing/2015/9/8/chartex" xmlns:cx2="http://schemas.microsoft.com/office/drawing/2015/10/21/chartex" xmlns:cx3="http://schemas.microsoft.com/office/drawing/2016/5/9/chartex" xmlns:cx4="http://schemas.microsoft.com/office/drawing/2016/5/10/chartex" xmlns:cx5="http://schemas.microsoft.com/office/drawing/2016/5/11/chartex" xmlns:cx6="http://schemas.microsoft.com/office/drawing/2016/5/12/chartex" xmlns:cx7="http://schemas.microsoft.com/office/drawing/2016/5/13/chartex" xmlns:cx8="http://schemas.microsoft.com/office/drawing/2016/5/14/chartex" xmlns:mc="http://schemas.openxmlformats.org/markup-compatibility/2006" xmlns:aink="http://schemas.microsoft.com/office/drawing/2016/ink" xmlns:am3d="http://schemas.microsoft.com/office/drawing/2017/model3d" xmlns:o="urn:schemas-microsoft-com:office:office" xmlns:r="http://schemas.openxmlformats.org/officeDocument/2006/relationships" xmlns:m="http://schemas.openxmlformats.org/officeDocument/2006/math" xmlns:v="urn:schemas-microsoft-com:vml" xmlns:wp14="http://schemas.microsoft.com/office/word/2010/wordprocessingDrawing" xmlns:wp="http://schemas.openxmlformats.org/drawingml/2006/wordprocessingDrawing" xmlns:w10="urn:schemas-microsoft-com:office:word" xmlns:w="http://schemas.openxmlformats.org/wordprocessingml/2006/main" xmlns:w14="http://schemas.microsoft.com/office/word/2010/wordml" xmlns:w15="http://schemas.microsoft.com/office/word/2012/wordml" xmlns:w16cex="http://schemas.microsoft.com/office/word/2018/wordml/cex" xmlns:w16cid="http://schemas.microsoft.com/office/word/2016/wordml/cid" xmlns:w16="http://schemas.microsoft.com/office/word/2018/wordml" xmlns:w16sdtdh="http://schemas.microsoft.com/office/word/2020/wordml/sdtdatahash" xmlns:w16se="http://schemas.microsoft.com/office/word/2015/wordml/symex" xmlns:wpg="http://schemas.microsoft.com/office/word/2010/wordprocessingGroup" xmlns:wpi="http://schemas.microsoft.com/office/word/2010/wordprocessingInk" xmlns:wne="http://schemas.microsoft.com/office/word/2006/wordml" xmlns:wps="http://schemas.microsoft.com/office/word/2010/wordprocessingShape" mc:Ignorable="w14 w15 w16se w16cid w16 w16cex w16sdtdh wp14">
   <w:body>
     <w:p>
       <w:pPr>
@@ -61,6 +61,2327 @@
           <w:szCs w:val="32"/>
           <w:u w:val="single"/>
         </w:rPr>
+        <w:t>May 31,2021</w:t>
+      </w:r>
+    </w:p>
+    <w:p>
+      <w:pPr>
+        <w:jc w:val="center"/>
+        <w:rPr>
+          <w:b/>
+          <w:bCs/>
+        </w:rPr>
+      </w:pPr>
+      <w:r>
+        <w:rPr>
+          <w:b/>
+          <w:bCs/>
+        </w:rPr>
+        <w:t xml:space="preserve"> (</w:t>
+      </w:r>
+      <w:proofErr w:type="gramStart"/>
+      <w:r>
+        <w:rPr>
+          <w:b/>
+          <w:bCs/>
+        </w:rPr>
+        <w:t>ignore</w:t>
+      </w:r>
+      <w:proofErr w:type="gramEnd"/>
+      <w:r>
+        <w:rPr>
+          <w:b/>
+          <w:bCs/>
+        </w:rPr>
+        <w:t xml:space="preserve"> those which are already incorporated in your book’s version and date)</w:t>
+      </w:r>
+    </w:p>
+    <w:tbl>
+      <w:tblPr>
+        <w:tblW w:w="14197" w:type="dxa"/>
+        <w:tblInd w:w="-792" w:type="dxa"/>
+        <w:tblBorders>
+          <w:top w:val="single" w:sz="4" w:space="0" w:color="000000"/>
+          <w:left w:val="single" w:sz="4" w:space="0" w:color="000000"/>
+          <w:bottom w:val="single" w:sz="4" w:space="0" w:color="000000"/>
+          <w:right w:val="single" w:sz="4" w:space="0" w:color="000000"/>
+          <w:insideH w:val="single" w:sz="4" w:space="0" w:color="000000"/>
+          <w:insideV w:val="single" w:sz="4" w:space="0" w:color="000000"/>
+        </w:tblBorders>
+        <w:tblLook w:val="04A0" w:firstRow="1" w:lastRow="0" w:firstColumn="1" w:lastColumn="0" w:noHBand="0" w:noVBand="1"/>
+      </w:tblPr>
+      <w:tblGrid>
+        <w:gridCol w:w="3168"/>
+        <w:gridCol w:w="4820"/>
+        <w:gridCol w:w="6209"/>
+      </w:tblGrid>
+      <w:tr>
+        <w:trPr>
+          <w:trHeight w:val="899"/>
+        </w:trPr>
+        <w:tc>
+          <w:tcPr>
+            <w:tcW w:w="3168" w:type="dxa"/>
+          </w:tcPr>
+          <w:p>
+            <w:pPr>
+              <w:spacing w:before="0" w:line="240" w:lineRule="auto"/>
+              <w:jc w:val="center"/>
+              <w:rPr>
+                <w:b/>
+                <w:bCs/>
+                <w:sz w:val="32"/>
+                <w:szCs w:val="32"/>
+              </w:rPr>
+            </w:pPr>
+            <w:r>
+              <w:rPr>
+                <w:b/>
+                <w:bCs/>
+                <w:sz w:val="32"/>
+                <w:szCs w:val="32"/>
+              </w:rPr>
+              <w:t>Section, Paragraph</w:t>
+            </w:r>
+          </w:p>
+          <w:p>
+            <w:pPr>
+              <w:spacing w:before="0" w:line="240" w:lineRule="auto"/>
+              <w:jc w:val="center"/>
+              <w:rPr>
+                <w:b/>
+                <w:bCs/>
+                <w:sz w:val="32"/>
+                <w:szCs w:val="32"/>
+              </w:rPr>
+            </w:pPr>
+            <w:r>
+              <w:rPr>
+                <w:b/>
+                <w:bCs/>
+                <w:sz w:val="32"/>
+                <w:szCs w:val="32"/>
+              </w:rPr>
+              <w:t>Reference</w:t>
+            </w:r>
+          </w:p>
+        </w:tc>
+        <w:tc>
+          <w:tcPr>
+            <w:tcW w:w="4820" w:type="dxa"/>
+          </w:tcPr>
+          <w:p>
+            <w:pPr>
+              <w:spacing w:before="0" w:line="240" w:lineRule="auto"/>
+              <w:jc w:val="center"/>
+              <w:rPr>
+                <w:b/>
+                <w:bCs/>
+                <w:sz w:val="32"/>
+                <w:szCs w:val="32"/>
+              </w:rPr>
+            </w:pPr>
+            <w:r>
+              <w:rPr>
+                <w:b/>
+                <w:bCs/>
+                <w:sz w:val="32"/>
+                <w:szCs w:val="32"/>
+              </w:rPr>
+              <w:t>As Printed</w:t>
+            </w:r>
+          </w:p>
+        </w:tc>
+        <w:tc>
+          <w:tcPr>
+            <w:tcW w:w="6209" w:type="dxa"/>
+          </w:tcPr>
+          <w:p>
+            <w:pPr>
+              <w:spacing w:before="0" w:line="240" w:lineRule="auto"/>
+              <w:ind w:right="-18"/>
+              <w:jc w:val="center"/>
+              <w:rPr>
+                <w:b/>
+                <w:bCs/>
+                <w:sz w:val="32"/>
+                <w:szCs w:val="32"/>
+              </w:rPr>
+            </w:pPr>
+            <w:r>
+              <w:rPr>
+                <w:b/>
+                <w:bCs/>
+                <w:sz w:val="32"/>
+                <w:szCs w:val="32"/>
+              </w:rPr>
+              <w:t>To be read as or corrected as</w:t>
+            </w:r>
+          </w:p>
+        </w:tc>
+      </w:tr>
+      <w:tr>
+        <w:trPr>
+          <w:trHeight w:val="964"/>
+        </w:trPr>
+        <w:tc>
+          <w:tcPr>
+            <w:tcW w:w="3168" w:type="dxa"/>
+            <w:tcBorders>
+              <w:top w:val="single" w:sz="4" w:space="0" w:color="000000"/>
+              <w:left w:val="single" w:sz="4" w:space="0" w:color="000000"/>
+              <w:bottom w:val="single" w:sz="4" w:space="0" w:color="000000"/>
+              <w:right w:val="single" w:sz="4" w:space="0" w:color="000000"/>
+            </w:tcBorders>
+          </w:tcPr>
+          <w:p>
+            <w:pPr>
+              <w:spacing w:before="0" w:line="240" w:lineRule="auto"/>
+              <w:rPr>
+                <w:rFonts w:cs="Latha"/>
+                <w:b/>
+                <w:sz w:val="28"/>
+                <w:szCs w:val="28"/>
+                <w:lang w:bidi="ta-IN"/>
+              </w:rPr>
+            </w:pPr>
+            <w:r>
+              <w:rPr>
+                <w:rFonts w:cs="Latha"/>
+                <w:b/>
+                <w:sz w:val="28"/>
+                <w:szCs w:val="28"/>
+                <w:lang w:bidi="ta-IN"/>
+              </w:rPr>
+              <w:t xml:space="preserve">5.7.2.1 </w:t>
+            </w:r>
+            <w:proofErr w:type="spellStart"/>
+            <w:r>
+              <w:rPr>
+                <w:rFonts w:cs="Latha"/>
+                <w:b/>
+                <w:sz w:val="28"/>
+                <w:szCs w:val="28"/>
+                <w:lang w:bidi="ta-IN"/>
+              </w:rPr>
+              <w:t>Vaakyam</w:t>
+            </w:r>
+            <w:proofErr w:type="spellEnd"/>
+          </w:p>
+          <w:p>
+            <w:pPr>
+              <w:spacing w:before="0" w:line="240" w:lineRule="auto"/>
+              <w:rPr>
+                <w:rFonts w:cs="Arial"/>
+                <w:b/>
+                <w:bCs/>
+                <w:sz w:val="28"/>
+                <w:szCs w:val="28"/>
+                <w:lang w:bidi="ta-IN"/>
+              </w:rPr>
+            </w:pPr>
+            <w:r>
+              <w:rPr>
+                <w:rFonts w:cs="Arial"/>
+                <w:b/>
+                <w:bCs/>
+                <w:sz w:val="28"/>
+                <w:szCs w:val="28"/>
+                <w:lang w:bidi="ta-IN"/>
+              </w:rPr>
+              <w:t>Line 2</w:t>
+            </w:r>
+          </w:p>
+          <w:p>
+            <w:pPr>
+              <w:spacing w:before="0" w:line="240" w:lineRule="auto"/>
+              <w:rPr>
+                <w:rFonts w:cs="Arial"/>
+                <w:b/>
+                <w:bCs/>
+                <w:sz w:val="28"/>
+                <w:szCs w:val="28"/>
+                <w:lang w:bidi="ta-IN"/>
+              </w:rPr>
+            </w:pPr>
+            <w:proofErr w:type="spellStart"/>
+            <w:r>
+              <w:rPr>
+                <w:rFonts w:cs="Arial"/>
+                <w:b/>
+                <w:bCs/>
+                <w:sz w:val="28"/>
+                <w:szCs w:val="28"/>
+                <w:lang w:bidi="ta-IN"/>
+              </w:rPr>
+              <w:t>Panchaati</w:t>
+            </w:r>
+            <w:proofErr w:type="spellEnd"/>
+            <w:r>
+              <w:rPr>
+                <w:rFonts w:cs="Arial"/>
+                <w:b/>
+                <w:bCs/>
+                <w:sz w:val="28"/>
+                <w:szCs w:val="28"/>
+                <w:lang w:bidi="ta-IN"/>
+              </w:rPr>
+              <w:t xml:space="preserve"> - 4</w:t>
+            </w:r>
+          </w:p>
+          <w:p>
+            <w:pPr>
+              <w:spacing w:before="0" w:line="240" w:lineRule="auto"/>
+              <w:rPr>
+                <w:rFonts w:cs="Arial"/>
+                <w:bCs/>
+                <w:sz w:val="28"/>
+                <w:szCs w:val="28"/>
+                <w:lang w:bidi="ta-IN"/>
+              </w:rPr>
+            </w:pPr>
+          </w:p>
+        </w:tc>
+        <w:tc>
+          <w:tcPr>
+            <w:tcW w:w="4820" w:type="dxa"/>
+            <w:tcBorders>
+              <w:top w:val="single" w:sz="4" w:space="0" w:color="000000"/>
+              <w:left w:val="single" w:sz="4" w:space="0" w:color="000000"/>
+              <w:bottom w:val="single" w:sz="4" w:space="0" w:color="000000"/>
+              <w:right w:val="single" w:sz="4" w:space="0" w:color="000000"/>
+            </w:tcBorders>
+          </w:tcPr>
+          <w:p>
+            <w:pPr>
+              <w:spacing w:before="0" w:line="240" w:lineRule="auto"/>
+              <w:ind w:left="132" w:right="-108"/>
+              <w:rPr>
+                <w:rFonts w:ascii="Latha" w:hAnsi="Latha" w:cs="Latha"/>
+                <w:sz w:val="28"/>
+                <w:szCs w:val="28"/>
+                <w:cs/>
+                <w:lang w:bidi="ta-IN"/>
+              </w:rPr>
+            </w:pPr>
+            <w:r>
+              <w:rPr>
+                <w:rFonts w:ascii="Latha" w:hAnsi="Latha" w:cs="Latha"/>
+                <w:sz w:val="28"/>
+                <w:szCs w:val="28"/>
+                <w:cs/>
+                <w:lang w:bidi="ta-IN"/>
+              </w:rPr>
+              <w:t>அ</w:t>
+            </w:r>
+            <w:r>
+              <w:rPr>
+                <w:rFonts w:ascii="BRH Tamil Tab Extra" w:hAnsi="BRH Tamil Tab Extra" w:cs="Latha"/>
+                <w:b/>
+                <w:sz w:val="36"/>
+                <w:szCs w:val="28"/>
+              </w:rPr>
+              <w:t>…</w:t>
+            </w:r>
+            <w:r>
+              <w:rPr>
+                <w:rFonts w:ascii="Latha" w:hAnsi="Latha" w:cs="Latha"/>
+                <w:sz w:val="28"/>
+                <w:szCs w:val="28"/>
+                <w:cs/>
+                <w:lang w:bidi="ta-IN"/>
+              </w:rPr>
+              <w:t>ஸ்தூ</w:t>
+            </w:r>
+            <w:r>
+              <w:rPr>
+                <w:rFonts w:ascii="BRH Tamil Tab Extra" w:hAnsi="BRH Tamil Tab Extra" w:cs="Latha"/>
+                <w:b/>
+                <w:sz w:val="36"/>
+                <w:szCs w:val="28"/>
+              </w:rPr>
+              <w:t>…</w:t>
+            </w:r>
+            <w:r>
+              <w:rPr>
+                <w:rFonts w:ascii="Latha" w:hAnsi="Latha" w:cs="Latha"/>
+                <w:b/>
+                <w:bCs/>
+                <w:position w:val="-12"/>
+                <w:sz w:val="28"/>
+                <w:szCs w:val="28"/>
+                <w:cs/>
+                <w:lang w:bidi="ta-IN"/>
+              </w:rPr>
+              <w:t>2</w:t>
+            </w:r>
+            <w:r>
+              <w:rPr>
+                <w:rFonts w:ascii="Latha" w:hAnsi="Latha" w:cs="Latha"/>
+                <w:sz w:val="28"/>
+                <w:szCs w:val="28"/>
+                <w:cs/>
+                <w:lang w:bidi="ta-IN"/>
+              </w:rPr>
+              <w:t xml:space="preserve">ரி </w:t>
+            </w:r>
+            <w:r>
+              <w:rPr>
+                <w:rFonts w:ascii="Latha" w:hAnsi="Latha" w:cs="Latha" w:hint="cs"/>
+                <w:sz w:val="28"/>
+                <w:szCs w:val="28"/>
+                <w:highlight w:val="yellow"/>
+                <w:cs/>
+                <w:lang w:bidi="ta-IN"/>
+              </w:rPr>
+              <w:t>நோ</w:t>
+            </w:r>
+            <w:r>
+              <w:rPr>
+                <w:rFonts w:ascii="BRH Tamil Tab Extra" w:hAnsi="BRH Tamil Tab Extra" w:cs="Latha"/>
+                <w:b/>
+                <w:sz w:val="36"/>
+                <w:szCs w:val="28"/>
+                <w:highlight w:val="yellow"/>
+              </w:rPr>
+              <w:t>…</w:t>
+            </w:r>
+            <w:r>
+              <w:rPr>
+                <w:rFonts w:ascii="Latha" w:hAnsi="Latha" w:cs="Latha"/>
+                <w:sz w:val="28"/>
+                <w:szCs w:val="28"/>
+              </w:rPr>
+              <w:t xml:space="preserve"> </w:t>
+            </w:r>
+            <w:r>
+              <w:rPr>
+                <w:rFonts w:ascii="Latha" w:hAnsi="Latha" w:cs="Latha"/>
+                <w:sz w:val="28"/>
+                <w:szCs w:val="28"/>
+                <w:cs/>
+                <w:lang w:bidi="ta-IN"/>
+              </w:rPr>
+              <w:t>கா</w:t>
+            </w:r>
+            <w:r>
+              <w:rPr>
+                <w:rFonts w:ascii="Latha" w:hAnsi="Latha" w:cs="Latha"/>
+                <w:b/>
+                <w:bCs/>
+                <w:position w:val="-12"/>
+                <w:sz w:val="28"/>
+                <w:szCs w:val="28"/>
+                <w:cs/>
+                <w:lang w:bidi="ta-IN"/>
+              </w:rPr>
+              <w:t>3</w:t>
+            </w:r>
+            <w:r>
+              <w:rPr>
+                <w:rFonts w:ascii="Latha" w:hAnsi="Latha" w:cs="Latha"/>
+                <w:sz w:val="28"/>
+                <w:szCs w:val="28"/>
+                <w:cs/>
+                <w:lang w:bidi="ta-IN"/>
+              </w:rPr>
+              <w:t>ர்</w:t>
+            </w:r>
+            <w:r>
+              <w:rPr>
+                <w:rFonts w:ascii="Latha" w:hAnsi="Latha" w:cs="Latha"/>
+                <w:sz w:val="28"/>
+                <w:szCs w:val="28"/>
+              </w:rPr>
+              <w:t>.</w:t>
+            </w:r>
+            <w:r>
+              <w:rPr>
+                <w:rFonts w:ascii="Latha" w:hAnsi="Latha" w:cs="Latha"/>
+                <w:sz w:val="28"/>
+                <w:szCs w:val="28"/>
+                <w:cs/>
+                <w:lang w:bidi="ta-IN"/>
+              </w:rPr>
+              <w:t>ஹ</w:t>
+            </w:r>
+            <w:r>
+              <w:rPr>
+                <w:rFonts w:ascii="BRH Tamil Tab Extra" w:hAnsi="BRH Tamil Tab Extra" w:cs="Latha"/>
+                <w:b/>
+                <w:sz w:val="36"/>
+                <w:szCs w:val="28"/>
+              </w:rPr>
+              <w:t>†</w:t>
+            </w:r>
+            <w:r>
+              <w:rPr>
+                <w:rFonts w:ascii="Latha" w:hAnsi="Latha" w:cs="Latha"/>
+                <w:sz w:val="28"/>
+                <w:szCs w:val="28"/>
+                <w:cs/>
+                <w:lang w:bidi="ta-IN"/>
+              </w:rPr>
+              <w:t>பத்யானி</w:t>
+            </w:r>
+          </w:p>
+        </w:tc>
+        <w:tc>
+          <w:tcPr>
+            <w:tcW w:w="6209" w:type="dxa"/>
+            <w:tcBorders>
+              <w:top w:val="single" w:sz="4" w:space="0" w:color="000000"/>
+              <w:left w:val="single" w:sz="4" w:space="0" w:color="000000"/>
+              <w:bottom w:val="single" w:sz="4" w:space="0" w:color="000000"/>
+              <w:right w:val="single" w:sz="4" w:space="0" w:color="000000"/>
+            </w:tcBorders>
+          </w:tcPr>
+          <w:p>
+            <w:pPr>
+              <w:spacing w:before="0" w:line="240" w:lineRule="auto"/>
+              <w:rPr>
+                <w:rFonts w:ascii="Latha" w:hAnsi="Latha" w:cs="Latha"/>
+                <w:sz w:val="28"/>
+                <w:szCs w:val="28"/>
+                <w:cs/>
+                <w:lang w:bidi="ta-IN"/>
+              </w:rPr>
+            </w:pPr>
+            <w:r>
+              <w:rPr>
+                <w:rFonts w:ascii="Latha" w:hAnsi="Latha" w:cs="Latha"/>
+                <w:sz w:val="28"/>
+                <w:szCs w:val="28"/>
+                <w:cs/>
+                <w:lang w:bidi="ta-IN"/>
+              </w:rPr>
+              <w:t>அ</w:t>
+            </w:r>
+            <w:r>
+              <w:rPr>
+                <w:rFonts w:ascii="BRH Tamil Tab Extra" w:hAnsi="BRH Tamil Tab Extra" w:cs="Latha"/>
+                <w:b/>
+                <w:sz w:val="36"/>
+                <w:szCs w:val="28"/>
+              </w:rPr>
+              <w:t>…</w:t>
+            </w:r>
+            <w:r>
+              <w:rPr>
+                <w:rFonts w:ascii="Latha" w:hAnsi="Latha" w:cs="Latha"/>
+                <w:sz w:val="28"/>
+                <w:szCs w:val="28"/>
+                <w:cs/>
+                <w:lang w:bidi="ta-IN"/>
+              </w:rPr>
+              <w:t>ஸ்தூ</w:t>
+            </w:r>
+            <w:r>
+              <w:rPr>
+                <w:rFonts w:ascii="BRH Tamil Tab Extra" w:hAnsi="BRH Tamil Tab Extra" w:cs="Latha"/>
+                <w:b/>
+                <w:sz w:val="36"/>
+                <w:szCs w:val="28"/>
+              </w:rPr>
+              <w:t>…</w:t>
+            </w:r>
+            <w:r>
+              <w:rPr>
+                <w:rFonts w:ascii="Latha" w:hAnsi="Latha" w:cs="Latha"/>
+                <w:b/>
+                <w:bCs/>
+                <w:position w:val="-12"/>
+                <w:sz w:val="28"/>
+                <w:szCs w:val="28"/>
+                <w:cs/>
+                <w:lang w:bidi="ta-IN"/>
+              </w:rPr>
+              <w:t>2</w:t>
+            </w:r>
+            <w:r>
+              <w:rPr>
+                <w:rFonts w:ascii="Latha" w:hAnsi="Latha" w:cs="Latha"/>
+                <w:sz w:val="28"/>
+                <w:szCs w:val="28"/>
+                <w:cs/>
+                <w:lang w:bidi="ta-IN"/>
+              </w:rPr>
+              <w:t xml:space="preserve">ரி </w:t>
+            </w:r>
+            <w:r>
+              <w:rPr>
+                <w:rFonts w:ascii="Latha" w:hAnsi="Latha" w:cs="Latha" w:hint="cs"/>
+                <w:sz w:val="28"/>
+                <w:szCs w:val="28"/>
+                <w:highlight w:val="green"/>
+                <w:cs/>
+                <w:lang w:bidi="ta-IN"/>
+              </w:rPr>
+              <w:t>ணோ</w:t>
+            </w:r>
+            <w:r>
+              <w:rPr>
+                <w:rFonts w:ascii="BRH Tamil Tab Extra" w:hAnsi="BRH Tamil Tab Extra" w:cs="Latha"/>
+                <w:b/>
+                <w:sz w:val="36"/>
+                <w:szCs w:val="28"/>
+              </w:rPr>
+              <w:t>…</w:t>
+            </w:r>
+            <w:r>
+              <w:rPr>
+                <w:rFonts w:ascii="Latha" w:hAnsi="Latha" w:cs="Latha"/>
+                <w:sz w:val="28"/>
+                <w:szCs w:val="28"/>
+              </w:rPr>
+              <w:t xml:space="preserve"> </w:t>
+            </w:r>
+            <w:r>
+              <w:rPr>
+                <w:rFonts w:ascii="Latha" w:hAnsi="Latha" w:cs="Latha"/>
+                <w:sz w:val="28"/>
+                <w:szCs w:val="28"/>
+                <w:cs/>
+                <w:lang w:bidi="ta-IN"/>
+              </w:rPr>
+              <w:t>கா</w:t>
+            </w:r>
+            <w:r>
+              <w:rPr>
+                <w:rFonts w:ascii="Latha" w:hAnsi="Latha" w:cs="Latha"/>
+                <w:b/>
+                <w:bCs/>
+                <w:position w:val="-12"/>
+                <w:sz w:val="28"/>
+                <w:szCs w:val="28"/>
+                <w:cs/>
+                <w:lang w:bidi="ta-IN"/>
+              </w:rPr>
+              <w:t>3</w:t>
+            </w:r>
+            <w:r>
+              <w:rPr>
+                <w:rFonts w:ascii="Latha" w:hAnsi="Latha" w:cs="Latha"/>
+                <w:sz w:val="28"/>
+                <w:szCs w:val="28"/>
+                <w:cs/>
+                <w:lang w:bidi="ta-IN"/>
+              </w:rPr>
+              <w:t>ர்</w:t>
+            </w:r>
+            <w:r>
+              <w:rPr>
+                <w:rFonts w:ascii="Latha" w:hAnsi="Latha" w:cs="Latha"/>
+                <w:sz w:val="28"/>
+                <w:szCs w:val="28"/>
+              </w:rPr>
+              <w:t>.</w:t>
+            </w:r>
+            <w:r>
+              <w:rPr>
+                <w:rFonts w:ascii="Latha" w:hAnsi="Latha" w:cs="Latha"/>
+                <w:sz w:val="28"/>
+                <w:szCs w:val="28"/>
+                <w:cs/>
+                <w:lang w:bidi="ta-IN"/>
+              </w:rPr>
+              <w:t>ஹ</w:t>
+            </w:r>
+            <w:r>
+              <w:rPr>
+                <w:rFonts w:ascii="BRH Tamil Tab Extra" w:hAnsi="BRH Tamil Tab Extra" w:cs="Latha"/>
+                <w:b/>
+                <w:sz w:val="36"/>
+                <w:szCs w:val="28"/>
+              </w:rPr>
+              <w:t>†</w:t>
+            </w:r>
+            <w:r>
+              <w:rPr>
+                <w:rFonts w:ascii="Latha" w:hAnsi="Latha" w:cs="Latha"/>
+                <w:sz w:val="28"/>
+                <w:szCs w:val="28"/>
+                <w:cs/>
+                <w:lang w:bidi="ta-IN"/>
+              </w:rPr>
+              <w:t>பத்யானி</w:t>
+            </w:r>
+          </w:p>
+        </w:tc>
+      </w:tr>
+      <w:tr>
+        <w:trPr>
+          <w:trHeight w:val="964"/>
+        </w:trPr>
+        <w:tc>
+          <w:tcPr>
+            <w:tcW w:w="3168" w:type="dxa"/>
+            <w:tcBorders>
+              <w:top w:val="single" w:sz="4" w:space="0" w:color="000000"/>
+              <w:left w:val="single" w:sz="4" w:space="0" w:color="000000"/>
+              <w:bottom w:val="single" w:sz="4" w:space="0" w:color="000000"/>
+              <w:right w:val="single" w:sz="4" w:space="0" w:color="000000"/>
+            </w:tcBorders>
+          </w:tcPr>
+          <w:p>
+            <w:pPr>
+              <w:spacing w:before="0" w:line="240" w:lineRule="auto"/>
+              <w:rPr>
+                <w:rFonts w:cs="Latha"/>
+                <w:b/>
+                <w:sz w:val="28"/>
+                <w:szCs w:val="28"/>
+                <w:lang w:bidi="ta-IN"/>
+              </w:rPr>
+            </w:pPr>
+            <w:r>
+              <w:rPr>
+                <w:rFonts w:cs="Latha"/>
+                <w:b/>
+                <w:sz w:val="28"/>
+                <w:szCs w:val="28"/>
+                <w:lang w:bidi="ta-IN"/>
+              </w:rPr>
+              <w:t>5.7.5.</w:t>
+            </w:r>
+            <w:r>
+              <w:rPr>
+                <w:rFonts w:cs="Latha"/>
+                <w:b/>
+                <w:sz w:val="28"/>
+                <w:szCs w:val="28"/>
+                <w:lang w:bidi="ta-IN"/>
+              </w:rPr>
+              <w:t>3</w:t>
+            </w:r>
+            <w:r>
+              <w:rPr>
+                <w:rFonts w:cs="Latha"/>
+                <w:b/>
+                <w:sz w:val="28"/>
+                <w:szCs w:val="28"/>
+                <w:lang w:bidi="ta-IN"/>
+              </w:rPr>
+              <w:t xml:space="preserve"> – </w:t>
+            </w:r>
+            <w:proofErr w:type="spellStart"/>
+            <w:r>
+              <w:rPr>
+                <w:rFonts w:cs="Latha"/>
+                <w:b/>
+                <w:sz w:val="28"/>
+                <w:szCs w:val="28"/>
+                <w:lang w:bidi="ta-IN"/>
+              </w:rPr>
+              <w:t>Vaakyam</w:t>
+            </w:r>
+            <w:proofErr w:type="spellEnd"/>
+          </w:p>
+          <w:p>
+            <w:pPr>
+              <w:spacing w:before="0" w:line="240" w:lineRule="auto"/>
+              <w:rPr>
+                <w:rFonts w:cs="Latha"/>
+                <w:b/>
+                <w:sz w:val="28"/>
+                <w:szCs w:val="28"/>
+                <w:lang w:bidi="ta-IN"/>
+              </w:rPr>
+            </w:pPr>
+            <w:proofErr w:type="gramStart"/>
+            <w:r>
+              <w:rPr>
+                <w:rFonts w:cs="Latha"/>
+                <w:b/>
+                <w:sz w:val="28"/>
+                <w:szCs w:val="28"/>
+                <w:lang w:bidi="ta-IN"/>
+              </w:rPr>
+              <w:t xml:space="preserve">Line </w:t>
+            </w:r>
+            <w:r>
+              <w:rPr>
+                <w:rFonts w:cs="Latha"/>
+                <w:b/>
+                <w:sz w:val="28"/>
+                <w:szCs w:val="28"/>
+                <w:lang w:bidi="ta-IN"/>
+              </w:rPr>
+              <w:t xml:space="preserve"> No.</w:t>
+            </w:r>
+            <w:proofErr w:type="gramEnd"/>
+            <w:r>
+              <w:rPr>
+                <w:rFonts w:cs="Latha"/>
+                <w:b/>
+                <w:sz w:val="28"/>
+                <w:szCs w:val="28"/>
+                <w:lang w:bidi="ta-IN"/>
+              </w:rPr>
+              <w:t xml:space="preserve"> </w:t>
+            </w:r>
+            <w:r>
+              <w:rPr>
+                <w:rFonts w:cs="Latha"/>
+                <w:b/>
+                <w:sz w:val="28"/>
+                <w:szCs w:val="28"/>
+                <w:lang w:bidi="ta-IN"/>
+              </w:rPr>
+              <w:t>- 1</w:t>
+            </w:r>
+          </w:p>
+          <w:p>
+            <w:pPr>
+              <w:spacing w:before="0" w:line="240" w:lineRule="auto"/>
+              <w:rPr>
+                <w:rFonts w:cs="Latha"/>
+                <w:b/>
+                <w:sz w:val="28"/>
+                <w:szCs w:val="28"/>
+                <w:lang w:bidi="ta-IN"/>
+              </w:rPr>
+            </w:pPr>
+            <w:proofErr w:type="spellStart"/>
+            <w:proofErr w:type="gramStart"/>
+            <w:r>
+              <w:rPr>
+                <w:rFonts w:cs="Latha"/>
+                <w:b/>
+                <w:sz w:val="28"/>
+                <w:szCs w:val="28"/>
+                <w:lang w:bidi="ta-IN"/>
+              </w:rPr>
+              <w:t>Panchaati</w:t>
+            </w:r>
+            <w:proofErr w:type="spellEnd"/>
+            <w:r>
+              <w:rPr>
+                <w:rFonts w:cs="Latha"/>
+                <w:b/>
+                <w:sz w:val="28"/>
+                <w:szCs w:val="28"/>
+                <w:lang w:bidi="ta-IN"/>
+              </w:rPr>
+              <w:t xml:space="preserve">  No.</w:t>
+            </w:r>
+            <w:proofErr w:type="gramEnd"/>
+            <w:r>
+              <w:rPr>
+                <w:rFonts w:cs="Latha"/>
+                <w:b/>
+                <w:sz w:val="28"/>
+                <w:szCs w:val="28"/>
+                <w:lang w:bidi="ta-IN"/>
+              </w:rPr>
+              <w:t xml:space="preserve"> - </w:t>
+            </w:r>
+            <w:r>
+              <w:rPr>
+                <w:rFonts w:cs="Latha"/>
+                <w:b/>
+                <w:sz w:val="28"/>
+                <w:szCs w:val="28"/>
+                <w:lang w:bidi="ta-IN"/>
+              </w:rPr>
+              <w:t xml:space="preserve"> </w:t>
+            </w:r>
+            <w:r>
+              <w:rPr>
+                <w:rFonts w:cs="Latha"/>
+                <w:b/>
+                <w:sz w:val="28"/>
+                <w:szCs w:val="28"/>
+                <w:lang w:bidi="ta-IN"/>
+              </w:rPr>
+              <w:t xml:space="preserve">19 </w:t>
+            </w:r>
+          </w:p>
+        </w:tc>
+        <w:tc>
+          <w:tcPr>
+            <w:tcW w:w="4820" w:type="dxa"/>
+            <w:tcBorders>
+              <w:top w:val="single" w:sz="4" w:space="0" w:color="000000"/>
+              <w:left w:val="single" w:sz="4" w:space="0" w:color="000000"/>
+              <w:bottom w:val="single" w:sz="4" w:space="0" w:color="000000"/>
+              <w:right w:val="single" w:sz="4" w:space="0" w:color="000000"/>
+            </w:tcBorders>
+          </w:tcPr>
+          <w:p>
+            <w:pPr>
+              <w:spacing w:before="0" w:line="240" w:lineRule="auto"/>
+              <w:ind w:left="132" w:right="-108"/>
+              <w:rPr>
+                <w:rFonts w:ascii="BRH Devanagari Extra" w:hAnsi="BRH Devanagari Extra" w:cs="BRH Devanagari Extra"/>
+                <w:sz w:val="40"/>
+                <w:szCs w:val="40"/>
+              </w:rPr>
+            </w:pPr>
+            <w:r>
+              <w:rPr>
+                <w:rFonts w:ascii="Latha" w:hAnsi="Latha" w:cs="Latha"/>
+                <w:sz w:val="28"/>
+                <w:szCs w:val="28"/>
+                <w:cs/>
+                <w:lang w:bidi="ta-IN"/>
+              </w:rPr>
+              <w:t>யதே</w:t>
+            </w:r>
+            <w:r>
+              <w:rPr>
+                <w:rFonts w:ascii="BRH Tamil Tab Extra" w:hAnsi="BRH Tamil Tab Extra" w:cs="Latha"/>
+                <w:b/>
+                <w:sz w:val="36"/>
+                <w:szCs w:val="28"/>
+              </w:rPr>
+              <w:t>…</w:t>
+            </w:r>
+            <w:r>
+              <w:rPr>
+                <w:rFonts w:ascii="Latha" w:hAnsi="Latha" w:cs="Latha"/>
+                <w:b/>
+                <w:position w:val="-12"/>
+                <w:sz w:val="28"/>
+                <w:szCs w:val="28"/>
+                <w:cs/>
+                <w:lang w:bidi="ta-IN"/>
+              </w:rPr>
+              <w:t>3</w:t>
+            </w:r>
+            <w:r>
+              <w:rPr>
+                <w:rFonts w:ascii="Latha" w:hAnsi="Latha" w:cs="Latha"/>
+                <w:sz w:val="28"/>
+                <w:szCs w:val="28"/>
+                <w:cs/>
+                <w:lang w:bidi="ta-IN"/>
+              </w:rPr>
+              <w:t>தா ஆஹு</w:t>
+            </w:r>
+            <w:r>
+              <w:rPr>
+                <w:rFonts w:ascii="BRH Tamil Tab Extra" w:hAnsi="BRH Tamil Tab Extra" w:cs="Latha"/>
+                <w:b/>
+                <w:sz w:val="36"/>
+                <w:szCs w:val="28"/>
+              </w:rPr>
+              <w:t>†</w:t>
+            </w:r>
+            <w:r>
+              <w:rPr>
+                <w:rFonts w:ascii="Latha" w:hAnsi="Latha" w:cs="Latha"/>
+                <w:sz w:val="28"/>
+                <w:szCs w:val="28"/>
+                <w:cs/>
+                <w:lang w:bidi="ta-IN"/>
+              </w:rPr>
+              <w:t>தீ</w:t>
+            </w:r>
+            <w:r>
+              <w:rPr>
+                <w:rFonts w:ascii="Latha" w:hAnsi="Latha" w:cs="Latha"/>
+                <w:sz w:val="28"/>
+                <w:szCs w:val="28"/>
+                <w:cs/>
+                <w:lang w:bidi="ta-IN"/>
+              </w:rPr>
+              <w:t>ர்</w:t>
+            </w:r>
+            <w:r>
+              <w:rPr>
+                <w:rFonts w:ascii="Latha" w:hAnsi="Latha" w:cs="Latha"/>
+                <w:sz w:val="28"/>
+                <w:szCs w:val="28"/>
+                <w:lang w:bidi="ta-IN"/>
+              </w:rPr>
+              <w:t xml:space="preserve"> </w:t>
+            </w:r>
+            <w:r>
+              <w:rPr>
+                <w:rFonts w:ascii="Latha" w:hAnsi="Latha" w:cs="Latha"/>
+                <w:sz w:val="28"/>
+                <w:szCs w:val="28"/>
+                <w:highlight w:val="yellow"/>
+                <w:cs/>
+                <w:lang w:bidi="ta-IN"/>
+              </w:rPr>
+              <w:t>ஜு</w:t>
+            </w:r>
+            <w:r>
+              <w:rPr>
+                <w:rFonts w:ascii="Latha" w:hAnsi="Latha" w:cs="Latha"/>
+                <w:sz w:val="28"/>
+                <w:szCs w:val="28"/>
+                <w:cs/>
+                <w:lang w:bidi="ta-IN"/>
+              </w:rPr>
+              <w:t>ஹோத்ய</w:t>
+            </w:r>
+            <w:r>
+              <w:rPr>
+                <w:rFonts w:ascii="BRH Tamil Tab Extra" w:hAnsi="BRH Tamil Tab Extra" w:cs="Latha"/>
+                <w:b/>
+                <w:sz w:val="36"/>
+                <w:szCs w:val="28"/>
+              </w:rPr>
+              <w:t>†</w:t>
+            </w:r>
+            <w:r>
+              <w:rPr>
+                <w:rFonts w:ascii="Latha" w:hAnsi="Latha" w:cs="Latha"/>
+                <w:sz w:val="28"/>
+                <w:szCs w:val="28"/>
+                <w:cs/>
+                <w:lang w:bidi="ta-IN"/>
+              </w:rPr>
+              <w:t>ர்கா</w:t>
+            </w:r>
+          </w:p>
+        </w:tc>
+        <w:tc>
+          <w:tcPr>
+            <w:tcW w:w="6209" w:type="dxa"/>
+            <w:tcBorders>
+              <w:top w:val="single" w:sz="4" w:space="0" w:color="000000"/>
+              <w:left w:val="single" w:sz="4" w:space="0" w:color="000000"/>
+              <w:bottom w:val="single" w:sz="4" w:space="0" w:color="000000"/>
+              <w:right w:val="single" w:sz="4" w:space="0" w:color="000000"/>
+            </w:tcBorders>
+          </w:tcPr>
+          <w:p>
+            <w:pPr>
+              <w:spacing w:before="0" w:line="240" w:lineRule="auto"/>
+              <w:rPr>
+                <w:rFonts w:ascii="BRH Devanagari Extra" w:hAnsi="BRH Devanagari Extra" w:cs="BRH Devanagari Extra"/>
+                <w:sz w:val="40"/>
+                <w:szCs w:val="40"/>
+              </w:rPr>
+            </w:pPr>
+            <w:r>
+              <w:rPr>
+                <w:rFonts w:ascii="Latha" w:hAnsi="Latha" w:cs="Latha"/>
+                <w:sz w:val="28"/>
+                <w:szCs w:val="28"/>
+                <w:cs/>
+                <w:lang w:bidi="ta-IN"/>
+              </w:rPr>
+              <w:t>யதே</w:t>
+            </w:r>
+            <w:r>
+              <w:rPr>
+                <w:rFonts w:ascii="BRH Tamil Tab Extra" w:hAnsi="BRH Tamil Tab Extra" w:cs="Latha"/>
+                <w:b/>
+                <w:sz w:val="36"/>
+                <w:szCs w:val="28"/>
+              </w:rPr>
+              <w:t>…</w:t>
+            </w:r>
+            <w:r>
+              <w:rPr>
+                <w:rFonts w:ascii="Latha" w:hAnsi="Latha" w:cs="Latha"/>
+                <w:b/>
+                <w:position w:val="-12"/>
+                <w:sz w:val="28"/>
+                <w:szCs w:val="28"/>
+                <w:cs/>
+                <w:lang w:bidi="ta-IN"/>
+              </w:rPr>
+              <w:t>3</w:t>
+            </w:r>
+            <w:r>
+              <w:rPr>
+                <w:rFonts w:ascii="Latha" w:hAnsi="Latha" w:cs="Latha"/>
+                <w:sz w:val="28"/>
+                <w:szCs w:val="28"/>
+                <w:cs/>
+                <w:lang w:bidi="ta-IN"/>
+              </w:rPr>
+              <w:t>தா ஆஹு</w:t>
+            </w:r>
+            <w:r>
+              <w:rPr>
+                <w:rFonts w:ascii="BRH Tamil Tab Extra" w:hAnsi="BRH Tamil Tab Extra" w:cs="Latha"/>
+                <w:b/>
+                <w:sz w:val="36"/>
+                <w:szCs w:val="28"/>
+              </w:rPr>
+              <w:t>†</w:t>
+            </w:r>
+            <w:r>
+              <w:rPr>
+                <w:rFonts w:ascii="Latha" w:hAnsi="Latha" w:cs="Latha"/>
+                <w:sz w:val="28"/>
+                <w:szCs w:val="28"/>
+                <w:cs/>
+                <w:lang w:bidi="ta-IN"/>
+              </w:rPr>
+              <w:t>தீ</w:t>
+            </w:r>
+            <w:r>
+              <w:rPr>
+                <w:rFonts w:ascii="Latha" w:hAnsi="Latha" w:cs="Latha"/>
+                <w:sz w:val="28"/>
+                <w:szCs w:val="28"/>
+                <w:cs/>
+                <w:lang w:bidi="ta-IN"/>
+              </w:rPr>
+              <w:t>ர்</w:t>
+            </w:r>
+            <w:r>
+              <w:rPr>
+                <w:rFonts w:ascii="Latha" w:hAnsi="Latha" w:cs="Latha"/>
+                <w:sz w:val="28"/>
+                <w:szCs w:val="28"/>
+                <w:lang w:bidi="ta-IN"/>
+              </w:rPr>
+              <w:t xml:space="preserve"> </w:t>
+            </w:r>
+            <w:r>
+              <w:rPr>
+                <w:rFonts w:ascii="Latha" w:hAnsi="Latha" w:cs="Latha"/>
+                <w:sz w:val="28"/>
+                <w:szCs w:val="28"/>
+                <w:highlight w:val="green"/>
+                <w:cs/>
+                <w:lang w:bidi="ta-IN"/>
+              </w:rPr>
+              <w:t>ஜு</w:t>
+            </w:r>
+            <w:r>
+              <w:rPr>
+                <w:rFonts w:ascii="BRH Tamil Tab Extra" w:hAnsi="BRH Tamil Tab Extra" w:cs="Latha"/>
+                <w:b/>
+                <w:sz w:val="36"/>
+                <w:szCs w:val="28"/>
+              </w:rPr>
+              <w:t>…</w:t>
+            </w:r>
+            <w:r>
+              <w:rPr>
+                <w:rFonts w:ascii="Latha" w:hAnsi="Latha" w:cs="Latha"/>
+                <w:sz w:val="28"/>
+                <w:szCs w:val="28"/>
+                <w:cs/>
+                <w:lang w:bidi="ta-IN"/>
+              </w:rPr>
+              <w:t>ஹோத்ய</w:t>
+            </w:r>
+            <w:r>
+              <w:rPr>
+                <w:rFonts w:ascii="BRH Tamil Tab Extra" w:hAnsi="BRH Tamil Tab Extra" w:cs="Latha"/>
+                <w:b/>
+                <w:sz w:val="36"/>
+                <w:szCs w:val="28"/>
+              </w:rPr>
+              <w:t>†</w:t>
+            </w:r>
+            <w:r>
+              <w:rPr>
+                <w:rFonts w:ascii="Latha" w:hAnsi="Latha" w:cs="Latha"/>
+                <w:sz w:val="28"/>
+                <w:szCs w:val="28"/>
+                <w:cs/>
+                <w:lang w:bidi="ta-IN"/>
+              </w:rPr>
+              <w:t>ர்கா</w:t>
+            </w:r>
+          </w:p>
+        </w:tc>
+      </w:tr>
+      <w:tr>
+        <w:trPr>
+          <w:trHeight w:val="964"/>
+        </w:trPr>
+        <w:tc>
+          <w:tcPr>
+            <w:tcW w:w="3168" w:type="dxa"/>
+            <w:tcBorders>
+              <w:top w:val="single" w:sz="4" w:space="0" w:color="000000"/>
+              <w:left w:val="single" w:sz="4" w:space="0" w:color="000000"/>
+              <w:bottom w:val="single" w:sz="4" w:space="0" w:color="000000"/>
+              <w:right w:val="single" w:sz="4" w:space="0" w:color="000000"/>
+            </w:tcBorders>
+          </w:tcPr>
+          <w:p>
+            <w:pPr>
+              <w:spacing w:before="0" w:line="240" w:lineRule="auto"/>
+              <w:rPr>
+                <w:rFonts w:cs="Latha"/>
+                <w:b/>
+                <w:sz w:val="28"/>
+                <w:szCs w:val="28"/>
+                <w:lang w:bidi="ta-IN"/>
+              </w:rPr>
+            </w:pPr>
+            <w:r>
+              <w:rPr>
+                <w:rFonts w:cs="Latha"/>
+                <w:b/>
+                <w:sz w:val="28"/>
+                <w:szCs w:val="28"/>
+                <w:lang w:bidi="ta-IN"/>
+              </w:rPr>
+              <w:t>5.7.</w:t>
+            </w:r>
+            <w:r>
+              <w:rPr>
+                <w:rFonts w:cs="Latha"/>
+                <w:b/>
+                <w:sz w:val="28"/>
+                <w:szCs w:val="28"/>
+                <w:lang w:bidi="ta-IN"/>
+              </w:rPr>
+              <w:t>8</w:t>
+            </w:r>
+            <w:r>
+              <w:rPr>
+                <w:rFonts w:cs="Latha"/>
+                <w:b/>
+                <w:sz w:val="28"/>
+                <w:szCs w:val="28"/>
+                <w:lang w:bidi="ta-IN"/>
+              </w:rPr>
+              <w:t>.</w:t>
+            </w:r>
+            <w:r>
+              <w:rPr>
+                <w:rFonts w:cs="Latha"/>
+                <w:b/>
+                <w:sz w:val="28"/>
+                <w:szCs w:val="28"/>
+                <w:lang w:bidi="ta-IN"/>
+              </w:rPr>
+              <w:t>3</w:t>
+            </w:r>
+            <w:r>
+              <w:rPr>
+                <w:rFonts w:cs="Latha"/>
+                <w:b/>
+                <w:sz w:val="28"/>
+                <w:szCs w:val="28"/>
+                <w:lang w:bidi="ta-IN"/>
+              </w:rPr>
+              <w:t xml:space="preserve"> – </w:t>
+            </w:r>
+            <w:r>
+              <w:rPr>
+                <w:rFonts w:cs="Latha"/>
+                <w:b/>
+                <w:sz w:val="28"/>
+                <w:szCs w:val="28"/>
+                <w:lang w:bidi="ta-IN"/>
+              </w:rPr>
+              <w:t>Padam</w:t>
+            </w:r>
+          </w:p>
+          <w:p>
+            <w:pPr>
+              <w:spacing w:before="0" w:line="240" w:lineRule="auto"/>
+              <w:rPr>
+                <w:rFonts w:cs="Latha"/>
+                <w:b/>
+                <w:sz w:val="28"/>
+                <w:szCs w:val="28"/>
+                <w:lang w:bidi="ta-IN"/>
+              </w:rPr>
+            </w:pPr>
+            <w:r>
+              <w:rPr>
+                <w:rFonts w:cs="Latha"/>
+                <w:b/>
+                <w:sz w:val="28"/>
+                <w:szCs w:val="28"/>
+                <w:lang w:bidi="ta-IN"/>
+              </w:rPr>
+              <w:t>Padam</w:t>
+            </w:r>
+            <w:r>
+              <w:rPr>
+                <w:rFonts w:cs="Latha"/>
+                <w:b/>
+                <w:sz w:val="28"/>
+                <w:szCs w:val="28"/>
+                <w:lang w:bidi="ta-IN"/>
+              </w:rPr>
+              <w:t xml:space="preserve"> No. </w:t>
+            </w:r>
+            <w:r>
+              <w:rPr>
+                <w:rFonts w:cs="Latha"/>
+                <w:b/>
+                <w:sz w:val="28"/>
+                <w:szCs w:val="28"/>
+                <w:lang w:bidi="ta-IN"/>
+              </w:rPr>
+              <w:t>- 7</w:t>
+            </w:r>
+          </w:p>
+          <w:p>
+            <w:pPr>
+              <w:spacing w:before="0" w:line="240" w:lineRule="auto"/>
+              <w:rPr>
+                <w:rFonts w:cs="Latha"/>
+                <w:sz w:val="28"/>
+                <w:szCs w:val="28"/>
+                <w:lang w:bidi="ta-IN"/>
+              </w:rPr>
+            </w:pPr>
+            <w:proofErr w:type="spellStart"/>
+            <w:proofErr w:type="gramStart"/>
+            <w:r>
+              <w:rPr>
+                <w:rFonts w:cs="Latha"/>
+                <w:b/>
+                <w:sz w:val="28"/>
+                <w:szCs w:val="28"/>
+                <w:lang w:bidi="ta-IN"/>
+              </w:rPr>
+              <w:t>Panchaati</w:t>
+            </w:r>
+            <w:proofErr w:type="spellEnd"/>
+            <w:r>
+              <w:rPr>
+                <w:rFonts w:cs="Latha"/>
+                <w:b/>
+                <w:sz w:val="28"/>
+                <w:szCs w:val="28"/>
+                <w:lang w:bidi="ta-IN"/>
+              </w:rPr>
+              <w:t xml:space="preserve">  No.</w:t>
+            </w:r>
+            <w:proofErr w:type="gramEnd"/>
+            <w:r>
+              <w:rPr>
+                <w:rFonts w:cs="Latha"/>
+                <w:b/>
+                <w:sz w:val="28"/>
+                <w:szCs w:val="28"/>
+                <w:lang w:bidi="ta-IN"/>
+              </w:rPr>
+              <w:t xml:space="preserve"> - </w:t>
+            </w:r>
+            <w:r>
+              <w:rPr>
+                <w:rFonts w:cs="Latha"/>
+                <w:b/>
+                <w:sz w:val="28"/>
+                <w:szCs w:val="28"/>
+                <w:lang w:bidi="ta-IN"/>
+              </w:rPr>
+              <w:t xml:space="preserve"> </w:t>
+            </w:r>
+            <w:r>
+              <w:rPr>
+                <w:rFonts w:cs="Latha"/>
+                <w:b/>
+                <w:sz w:val="28"/>
+                <w:szCs w:val="28"/>
+                <w:lang w:bidi="ta-IN"/>
+              </w:rPr>
+              <w:t>35</w:t>
+            </w:r>
+          </w:p>
+        </w:tc>
+        <w:tc>
+          <w:tcPr>
+            <w:tcW w:w="4820" w:type="dxa"/>
+            <w:tcBorders>
+              <w:top w:val="single" w:sz="4" w:space="0" w:color="000000"/>
+              <w:left w:val="single" w:sz="4" w:space="0" w:color="000000"/>
+              <w:bottom w:val="single" w:sz="4" w:space="0" w:color="000000"/>
+              <w:right w:val="single" w:sz="4" w:space="0" w:color="000000"/>
+            </w:tcBorders>
+          </w:tcPr>
+          <w:p>
+            <w:pPr>
+              <w:spacing w:before="0" w:line="240" w:lineRule="auto"/>
+              <w:ind w:left="132" w:right="-108"/>
+              <w:rPr>
+                <w:rFonts w:ascii="BRH Devanagari Extra" w:hAnsi="BRH Devanagari Extra" w:cs="BRH Devanagari Extra"/>
+                <w:sz w:val="40"/>
+                <w:szCs w:val="40"/>
+              </w:rPr>
+            </w:pPr>
+            <w:r>
+              <w:rPr>
+                <w:rFonts w:ascii="Latha" w:hAnsi="Latha" w:cs="Latha"/>
+                <w:sz w:val="28"/>
+                <w:szCs w:val="28"/>
+                <w:cs/>
+                <w:lang w:bidi="ta-IN"/>
+              </w:rPr>
+              <w:t>ஜா</w:t>
+            </w:r>
+            <w:r>
+              <w:rPr>
+                <w:rFonts w:ascii="BRH Tamil Tab Extra" w:hAnsi="BRH Tamil Tab Extra" w:cs="Latha"/>
+                <w:b/>
+                <w:sz w:val="32"/>
+                <w:szCs w:val="28"/>
+              </w:rPr>
+              <w:t>…</w:t>
+            </w:r>
+            <w:r>
+              <w:rPr>
+                <w:rFonts w:ascii="Latha" w:hAnsi="Latha" w:cs="Latha"/>
+                <w:sz w:val="28"/>
+                <w:szCs w:val="28"/>
+                <w:cs/>
+                <w:lang w:bidi="ta-IN"/>
+              </w:rPr>
+              <w:t>னா</w:t>
+            </w:r>
+            <w:r>
+              <w:rPr>
+                <w:rFonts w:ascii="BRH Tamil Tab Extra" w:hAnsi="BRH Tamil Tab Extra" w:cs="Latha"/>
+                <w:b/>
+                <w:sz w:val="32"/>
+                <w:szCs w:val="28"/>
+              </w:rPr>
+              <w:t>…</w:t>
+            </w:r>
+            <w:r>
+              <w:rPr>
+                <w:rFonts w:ascii="Latha" w:hAnsi="Latha" w:cs="Latha"/>
+                <w:sz w:val="28"/>
+                <w:szCs w:val="28"/>
+                <w:cs/>
+                <w:lang w:bidi="ta-IN"/>
+              </w:rPr>
+              <w:t>தி</w:t>
+            </w:r>
+            <w:r>
+              <w:rPr>
+                <w:rFonts w:ascii="BRH Tamil Tab Extra" w:hAnsi="BRH Tamil Tab Extra" w:cs="Latha"/>
+                <w:b/>
+                <w:sz w:val="32"/>
+                <w:szCs w:val="28"/>
+              </w:rPr>
+              <w:t>…</w:t>
+            </w:r>
+            <w:r>
+              <w:rPr>
+                <w:rFonts w:ascii="Latha" w:hAnsi="Latha" w:cs="Latha"/>
+                <w:sz w:val="28"/>
+                <w:szCs w:val="28"/>
+              </w:rPr>
+              <w:t xml:space="preserve"> | </w:t>
+            </w:r>
+            <w:r>
+              <w:rPr>
+                <w:rFonts w:ascii="Latha" w:hAnsi="Latha" w:cs="Latha"/>
+                <w:sz w:val="28"/>
+                <w:szCs w:val="28"/>
+                <w:cs/>
+                <w:lang w:bidi="ta-IN"/>
+              </w:rPr>
+              <w:t>இ</w:t>
+            </w:r>
+            <w:r>
+              <w:rPr>
+                <w:rFonts w:ascii="BRH Tamil Tab Extra" w:hAnsi="BRH Tamil Tab Extra" w:cs="Latha"/>
+                <w:b/>
+                <w:sz w:val="32"/>
+                <w:szCs w:val="28"/>
+              </w:rPr>
+              <w:t>…</w:t>
+            </w:r>
+            <w:r>
+              <w:rPr>
+                <w:rFonts w:ascii="Latha" w:hAnsi="Latha" w:cs="Latha"/>
+                <w:sz w:val="28"/>
+                <w:szCs w:val="28"/>
+                <w:cs/>
+                <w:lang w:bidi="ta-IN"/>
+              </w:rPr>
+              <w:t xml:space="preserve">மம் </w:t>
+            </w:r>
+            <w:r>
+              <w:rPr>
+                <w:rFonts w:ascii="Latha" w:hAnsi="Latha" w:cs="Latha"/>
+                <w:sz w:val="28"/>
+                <w:szCs w:val="28"/>
+              </w:rPr>
+              <w:t xml:space="preserve">| </w:t>
+            </w:r>
+            <w:r>
+              <w:rPr>
+                <w:rFonts w:ascii="Latha" w:hAnsi="Latha" w:cs="Latha"/>
+                <w:sz w:val="28"/>
+                <w:szCs w:val="28"/>
+                <w:highlight w:val="yellow"/>
+                <w:cs/>
+                <w:lang w:bidi="ta-IN"/>
+              </w:rPr>
+              <w:t>ந</w:t>
+            </w:r>
+            <w:r>
+              <w:rPr>
+                <w:rFonts w:ascii="Latha" w:hAnsi="Latha" w:cs="Latha"/>
+                <w:b/>
+                <w:bCs/>
+                <w:sz w:val="32"/>
+                <w:szCs w:val="32"/>
+                <w:highlight w:val="yellow"/>
+                <w:cs/>
+                <w:lang w:bidi="ta-IN"/>
+              </w:rPr>
+              <w:t>:</w:t>
+            </w:r>
+            <w:r>
+              <w:rPr>
+                <w:rFonts w:ascii="Latha" w:hAnsi="Latha" w:cs="Latha"/>
+                <w:sz w:val="28"/>
+                <w:szCs w:val="28"/>
+                <w:cs/>
+                <w:lang w:bidi="ta-IN"/>
+              </w:rPr>
+              <w:t xml:space="preserve"> </w:t>
+            </w:r>
+            <w:r>
+              <w:rPr>
+                <w:rFonts w:ascii="Latha" w:hAnsi="Latha" w:cs="Latha"/>
+                <w:sz w:val="28"/>
+                <w:szCs w:val="28"/>
+              </w:rPr>
+              <w:t>|</w:t>
+            </w:r>
+          </w:p>
+        </w:tc>
+        <w:tc>
+          <w:tcPr>
+            <w:tcW w:w="6209" w:type="dxa"/>
+            <w:tcBorders>
+              <w:top w:val="single" w:sz="4" w:space="0" w:color="000000"/>
+              <w:left w:val="single" w:sz="4" w:space="0" w:color="000000"/>
+              <w:bottom w:val="single" w:sz="4" w:space="0" w:color="000000"/>
+              <w:right w:val="single" w:sz="4" w:space="0" w:color="000000"/>
+            </w:tcBorders>
+          </w:tcPr>
+          <w:p>
+            <w:pPr>
+              <w:spacing w:before="0" w:line="240" w:lineRule="auto"/>
+              <w:rPr>
+                <w:rFonts w:ascii="BRH Devanagari Extra" w:hAnsi="BRH Devanagari Extra" w:cs="BRH Devanagari Extra"/>
+                <w:sz w:val="40"/>
+                <w:szCs w:val="40"/>
+              </w:rPr>
+            </w:pPr>
+            <w:r>
+              <w:rPr>
+                <w:rFonts w:ascii="Latha" w:hAnsi="Latha" w:cs="Latha"/>
+                <w:sz w:val="28"/>
+                <w:szCs w:val="28"/>
+                <w:cs/>
+                <w:lang w:bidi="ta-IN"/>
+              </w:rPr>
+              <w:t>ஜா</w:t>
+            </w:r>
+            <w:r>
+              <w:rPr>
+                <w:rFonts w:ascii="BRH Tamil Tab Extra" w:hAnsi="BRH Tamil Tab Extra" w:cs="Latha"/>
+                <w:b/>
+                <w:sz w:val="32"/>
+                <w:szCs w:val="28"/>
+              </w:rPr>
+              <w:t>…</w:t>
+            </w:r>
+            <w:r>
+              <w:rPr>
+                <w:rFonts w:ascii="Latha" w:hAnsi="Latha" w:cs="Latha"/>
+                <w:sz w:val="28"/>
+                <w:szCs w:val="28"/>
+                <w:cs/>
+                <w:lang w:bidi="ta-IN"/>
+              </w:rPr>
+              <w:t>னா</w:t>
+            </w:r>
+            <w:r>
+              <w:rPr>
+                <w:rFonts w:ascii="BRH Tamil Tab Extra" w:hAnsi="BRH Tamil Tab Extra" w:cs="Latha"/>
+                <w:b/>
+                <w:sz w:val="32"/>
+                <w:szCs w:val="28"/>
+              </w:rPr>
+              <w:t>…</w:t>
+            </w:r>
+            <w:r>
+              <w:rPr>
+                <w:rFonts w:ascii="Latha" w:hAnsi="Latha" w:cs="Latha"/>
+                <w:sz w:val="28"/>
+                <w:szCs w:val="28"/>
+                <w:cs/>
+                <w:lang w:bidi="ta-IN"/>
+              </w:rPr>
+              <w:t>தி</w:t>
+            </w:r>
+            <w:r>
+              <w:rPr>
+                <w:rFonts w:ascii="BRH Tamil Tab Extra" w:hAnsi="BRH Tamil Tab Extra" w:cs="Latha"/>
+                <w:b/>
+                <w:sz w:val="32"/>
+                <w:szCs w:val="28"/>
+              </w:rPr>
+              <w:t>…</w:t>
+            </w:r>
+            <w:r>
+              <w:rPr>
+                <w:rFonts w:ascii="Latha" w:hAnsi="Latha" w:cs="Latha"/>
+                <w:sz w:val="28"/>
+                <w:szCs w:val="28"/>
+              </w:rPr>
+              <w:t xml:space="preserve"> | </w:t>
+            </w:r>
+            <w:r>
+              <w:rPr>
+                <w:rFonts w:ascii="Latha" w:hAnsi="Latha" w:cs="Latha"/>
+                <w:sz w:val="28"/>
+                <w:szCs w:val="28"/>
+                <w:cs/>
+                <w:lang w:bidi="ta-IN"/>
+              </w:rPr>
+              <w:t>இ</w:t>
+            </w:r>
+            <w:bookmarkStart w:id="0" w:name="_Hlk74110184"/>
+            <w:r>
+              <w:rPr>
+                <w:rFonts w:ascii="BRH Tamil Tab Extra" w:hAnsi="BRH Tamil Tab Extra" w:cs="Latha"/>
+                <w:b/>
+                <w:sz w:val="32"/>
+                <w:szCs w:val="28"/>
+              </w:rPr>
+              <w:t>…</w:t>
+            </w:r>
+            <w:bookmarkEnd w:id="0"/>
+            <w:r>
+              <w:rPr>
+                <w:rFonts w:ascii="Latha" w:hAnsi="Latha" w:cs="Latha"/>
+                <w:sz w:val="28"/>
+                <w:szCs w:val="28"/>
+                <w:cs/>
+                <w:lang w:bidi="ta-IN"/>
+              </w:rPr>
+              <w:t xml:space="preserve">மம் </w:t>
+            </w:r>
+            <w:r>
+              <w:rPr>
+                <w:rFonts w:ascii="Latha" w:hAnsi="Latha" w:cs="Latha"/>
+                <w:sz w:val="28"/>
+                <w:szCs w:val="28"/>
+              </w:rPr>
+              <w:t xml:space="preserve">| </w:t>
+            </w:r>
+            <w:r>
+              <w:rPr>
+                <w:rFonts w:ascii="Latha" w:hAnsi="Latha" w:cs="Latha"/>
+                <w:sz w:val="28"/>
+                <w:szCs w:val="28"/>
+                <w:highlight w:val="green"/>
+                <w:cs/>
+                <w:lang w:bidi="ta-IN"/>
+              </w:rPr>
+              <w:t>ந</w:t>
+            </w:r>
+            <w:r>
+              <w:rPr>
+                <w:rFonts w:ascii="BRH Tamil Tab Extra" w:hAnsi="BRH Tamil Tab Extra" w:cs="Latha"/>
+                <w:b/>
+                <w:sz w:val="32"/>
+                <w:szCs w:val="28"/>
+                <w:highlight w:val="green"/>
+              </w:rPr>
+              <w:t>…</w:t>
+            </w:r>
+            <w:r>
+              <w:rPr>
+                <w:rFonts w:ascii="Latha" w:hAnsi="Latha" w:cs="Latha"/>
+                <w:b/>
+                <w:bCs/>
+                <w:sz w:val="32"/>
+                <w:szCs w:val="32"/>
+                <w:highlight w:val="green"/>
+                <w:cs/>
+                <w:lang w:bidi="ta-IN"/>
+              </w:rPr>
+              <w:t>:</w:t>
+            </w:r>
+            <w:r>
+              <w:rPr>
+                <w:rFonts w:ascii="Latha" w:hAnsi="Latha" w:cs="Latha"/>
+                <w:sz w:val="28"/>
+                <w:szCs w:val="28"/>
+                <w:cs/>
+                <w:lang w:bidi="ta-IN"/>
+              </w:rPr>
+              <w:t xml:space="preserve"> </w:t>
+            </w:r>
+            <w:r>
+              <w:rPr>
+                <w:rFonts w:ascii="Latha" w:hAnsi="Latha" w:cs="Latha"/>
+                <w:sz w:val="28"/>
+                <w:szCs w:val="28"/>
+              </w:rPr>
+              <w:t>|</w:t>
+            </w:r>
+          </w:p>
+        </w:tc>
+      </w:tr>
+      <w:tr>
+        <w:trPr>
+          <w:trHeight w:val="964"/>
+        </w:trPr>
+        <w:tc>
+          <w:tcPr>
+            <w:tcW w:w="3168" w:type="dxa"/>
+            <w:tcBorders>
+              <w:top w:val="single" w:sz="4" w:space="0" w:color="000000"/>
+              <w:left w:val="single" w:sz="4" w:space="0" w:color="000000"/>
+              <w:bottom w:val="single" w:sz="4" w:space="0" w:color="000000"/>
+              <w:right w:val="single" w:sz="4" w:space="0" w:color="000000"/>
+            </w:tcBorders>
+          </w:tcPr>
+          <w:p>
+            <w:pPr>
+              <w:spacing w:before="0" w:line="240" w:lineRule="auto"/>
+              <w:rPr>
+                <w:rFonts w:cs="Latha"/>
+                <w:b/>
+                <w:sz w:val="28"/>
+                <w:szCs w:val="28"/>
+                <w:lang w:bidi="ta-IN"/>
+              </w:rPr>
+            </w:pPr>
+            <w:r>
+              <w:rPr>
+                <w:rFonts w:cs="Latha"/>
+                <w:b/>
+                <w:sz w:val="28"/>
+                <w:szCs w:val="28"/>
+                <w:lang w:bidi="ta-IN"/>
+              </w:rPr>
+              <w:t>5.7.</w:t>
+            </w:r>
+            <w:r>
+              <w:rPr>
+                <w:rFonts w:cs="Latha"/>
+                <w:b/>
+                <w:sz w:val="28"/>
+                <w:szCs w:val="28"/>
+                <w:lang w:bidi="ta-IN"/>
+              </w:rPr>
+              <w:t>15.1</w:t>
+            </w:r>
+            <w:r>
+              <w:rPr>
+                <w:rFonts w:cs="Latha"/>
+                <w:b/>
+                <w:sz w:val="28"/>
+                <w:szCs w:val="28"/>
+                <w:lang w:bidi="ta-IN"/>
+              </w:rPr>
+              <w:t xml:space="preserve"> – </w:t>
+            </w:r>
+            <w:proofErr w:type="spellStart"/>
+            <w:r>
+              <w:rPr>
+                <w:rFonts w:cs="Latha"/>
+                <w:b/>
+                <w:sz w:val="28"/>
+                <w:szCs w:val="28"/>
+                <w:lang w:bidi="ta-IN"/>
+              </w:rPr>
+              <w:t>Vaakyam</w:t>
+            </w:r>
+            <w:proofErr w:type="spellEnd"/>
+          </w:p>
+          <w:p>
+            <w:pPr>
+              <w:spacing w:before="0" w:line="240" w:lineRule="auto"/>
+              <w:rPr>
+                <w:rFonts w:cs="Latha"/>
+                <w:b/>
+                <w:sz w:val="28"/>
+                <w:szCs w:val="28"/>
+                <w:lang w:bidi="ta-IN"/>
+              </w:rPr>
+            </w:pPr>
+            <w:r>
+              <w:rPr>
+                <w:rFonts w:cs="Latha"/>
+                <w:b/>
+                <w:sz w:val="28"/>
+                <w:szCs w:val="28"/>
+                <w:lang w:bidi="ta-IN"/>
+              </w:rPr>
+              <w:t>Line 1</w:t>
+            </w:r>
+          </w:p>
+          <w:p>
+            <w:pPr>
+              <w:spacing w:before="0" w:line="240" w:lineRule="auto"/>
+              <w:rPr>
+                <w:rFonts w:cs="Latha"/>
+                <w:b/>
+                <w:sz w:val="28"/>
+                <w:szCs w:val="28"/>
+                <w:lang w:bidi="ta-IN"/>
+              </w:rPr>
+            </w:pPr>
+            <w:proofErr w:type="spellStart"/>
+            <w:proofErr w:type="gramStart"/>
+            <w:r>
+              <w:rPr>
+                <w:rFonts w:cs="Latha"/>
+                <w:b/>
+                <w:sz w:val="28"/>
+                <w:szCs w:val="28"/>
+                <w:lang w:bidi="ta-IN"/>
+              </w:rPr>
+              <w:t>Panchaati</w:t>
+            </w:r>
+            <w:proofErr w:type="spellEnd"/>
+            <w:r>
+              <w:rPr>
+                <w:rFonts w:cs="Latha"/>
+                <w:b/>
+                <w:sz w:val="28"/>
+                <w:szCs w:val="28"/>
+                <w:lang w:bidi="ta-IN"/>
+              </w:rPr>
+              <w:t xml:space="preserve">  No.</w:t>
+            </w:r>
+            <w:proofErr w:type="gramEnd"/>
+            <w:r>
+              <w:rPr>
+                <w:rFonts w:cs="Latha"/>
+                <w:b/>
+                <w:sz w:val="28"/>
+                <w:szCs w:val="28"/>
+                <w:lang w:bidi="ta-IN"/>
+              </w:rPr>
+              <w:t xml:space="preserve"> - </w:t>
+            </w:r>
+            <w:r>
+              <w:rPr>
+                <w:rFonts w:cs="Latha"/>
+                <w:b/>
+                <w:sz w:val="28"/>
+                <w:szCs w:val="28"/>
+                <w:lang w:bidi="ta-IN"/>
+              </w:rPr>
+              <w:t xml:space="preserve"> </w:t>
+            </w:r>
+            <w:r>
+              <w:rPr>
+                <w:rFonts w:cs="Latha"/>
+                <w:b/>
+                <w:sz w:val="28"/>
+                <w:szCs w:val="28"/>
+                <w:lang w:bidi="ta-IN"/>
+              </w:rPr>
+              <w:t>47</w:t>
+            </w:r>
+          </w:p>
+        </w:tc>
+        <w:tc>
+          <w:tcPr>
+            <w:tcW w:w="4820" w:type="dxa"/>
+            <w:tcBorders>
+              <w:top w:val="single" w:sz="4" w:space="0" w:color="000000"/>
+              <w:left w:val="single" w:sz="4" w:space="0" w:color="000000"/>
+              <w:bottom w:val="single" w:sz="4" w:space="0" w:color="000000"/>
+              <w:right w:val="single" w:sz="4" w:space="0" w:color="000000"/>
+            </w:tcBorders>
+          </w:tcPr>
+          <w:p>
+            <w:pPr>
+              <w:spacing w:before="0" w:line="240" w:lineRule="auto"/>
+              <w:ind w:left="132" w:right="-108"/>
+              <w:rPr>
+                <w:rFonts w:ascii="Latha" w:hAnsi="Latha" w:cs="Latha"/>
+                <w:sz w:val="28"/>
+                <w:szCs w:val="28"/>
+                <w:cs/>
+                <w:lang w:bidi="ta-IN"/>
+              </w:rPr>
+            </w:pPr>
+            <w:r>
+              <w:rPr>
+                <w:rFonts w:ascii="Latha" w:hAnsi="Latha" w:cs="Latha"/>
+                <w:sz w:val="28"/>
+                <w:szCs w:val="28"/>
+                <w:cs/>
+                <w:lang w:bidi="ta-IN"/>
+              </w:rPr>
+              <w:t>மிந்த்</w:t>
+            </w:r>
+            <w:r>
+              <w:rPr>
+                <w:rFonts w:ascii="Latha" w:hAnsi="Latha" w:cs="Latha"/>
+                <w:b/>
+                <w:bCs/>
+                <w:position w:val="-12"/>
+                <w:sz w:val="28"/>
+                <w:szCs w:val="28"/>
+                <w:cs/>
+                <w:lang w:bidi="ta-IN"/>
+              </w:rPr>
+              <w:t>3</w:t>
+            </w:r>
+            <w:r>
+              <w:rPr>
+                <w:rFonts w:ascii="Latha" w:hAnsi="Latha" w:cs="Latha"/>
+                <w:sz w:val="28"/>
+                <w:szCs w:val="28"/>
+                <w:cs/>
+                <w:lang w:bidi="ta-IN"/>
+              </w:rPr>
+              <w:t>ரா</w:t>
+            </w:r>
+            <w:r>
+              <w:rPr>
+                <w:rFonts w:ascii="BRH Tamil Tab Extra" w:hAnsi="BRH Tamil Tab Extra" w:cs="Latha"/>
+                <w:b/>
+                <w:sz w:val="36"/>
+                <w:szCs w:val="28"/>
+              </w:rPr>
+              <w:t>…</w:t>
+            </w:r>
+            <w:r>
+              <w:rPr>
+                <w:rFonts w:ascii="Latha" w:hAnsi="Latha" w:cs="Latha"/>
+                <w:sz w:val="28"/>
+                <w:szCs w:val="28"/>
+                <w:cs/>
+                <w:lang w:bidi="ta-IN"/>
+              </w:rPr>
+              <w:t>க்</w:t>
+            </w:r>
+            <w:r>
+              <w:rPr>
+                <w:rFonts w:ascii="Latha" w:hAnsi="Latha" w:cs="Latha"/>
+                <w:b/>
+                <w:bCs/>
+                <w:position w:val="-12"/>
+                <w:sz w:val="28"/>
+                <w:szCs w:val="28"/>
+                <w:cs/>
+                <w:lang w:bidi="ta-IN"/>
+              </w:rPr>
+              <w:t>3</w:t>
+            </w:r>
+            <w:r>
+              <w:rPr>
+                <w:rFonts w:ascii="Latha" w:hAnsi="Latha" w:cs="Latha"/>
+                <w:sz w:val="28"/>
+                <w:szCs w:val="28"/>
+                <w:cs/>
+                <w:lang w:bidi="ta-IN"/>
+              </w:rPr>
+              <w:t>னீ ஶி</w:t>
+            </w:r>
+            <w:r>
+              <w:rPr>
+                <w:rFonts w:ascii="BRH Tamil Tab Extra" w:hAnsi="BRH Tamil Tab Extra" w:cs="Latha"/>
+                <w:b/>
+                <w:sz w:val="36"/>
+                <w:szCs w:val="28"/>
+              </w:rPr>
+              <w:t>†</w:t>
+            </w:r>
+            <w:r>
+              <w:rPr>
+                <w:rFonts w:ascii="Latha" w:hAnsi="Latha" w:cs="Latha"/>
+                <w:sz w:val="28"/>
+                <w:szCs w:val="28"/>
+                <w:cs/>
+                <w:lang w:bidi="ta-IN"/>
+              </w:rPr>
+              <w:t>க</w:t>
+            </w:r>
+            <w:r>
+              <w:rPr>
+                <w:rFonts w:ascii="BRH Tamil Tab Extra" w:hAnsi="BRH Tamil Tab Extra" w:cs="Latha"/>
+                <w:b/>
+                <w:sz w:val="36"/>
+                <w:szCs w:val="28"/>
+              </w:rPr>
+              <w:t>…</w:t>
+            </w:r>
+            <w:r>
+              <w:rPr>
+                <w:rFonts w:ascii="Latha" w:hAnsi="Latha" w:cs="Latha"/>
+                <w:b/>
+                <w:bCs/>
+                <w:position w:val="-12"/>
+                <w:sz w:val="28"/>
+                <w:szCs w:val="28"/>
+                <w:cs/>
+                <w:lang w:bidi="ta-IN"/>
+              </w:rPr>
+              <w:t>2</w:t>
+            </w:r>
+            <w:r>
+              <w:rPr>
+                <w:rFonts w:ascii="Latha" w:hAnsi="Latha" w:cs="Latha" w:hint="cs"/>
+                <w:sz w:val="28"/>
+                <w:szCs w:val="28"/>
+                <w:highlight w:val="yellow"/>
+                <w:cs/>
+                <w:lang w:bidi="ta-IN"/>
+              </w:rPr>
+              <w:t>ந்தா</w:t>
+            </w:r>
+            <w:r>
+              <w:rPr>
+                <w:rFonts w:ascii="Latha" w:hAnsi="Latha" w:cs="Latha"/>
+                <w:sz w:val="28"/>
+                <w:szCs w:val="28"/>
+                <w:cs/>
+                <w:lang w:bidi="ta-IN"/>
+              </w:rPr>
+              <w:t>ப்</w:t>
+            </w:r>
+            <w:r>
+              <w:rPr>
+                <w:rFonts w:ascii="Latha" w:hAnsi="Latha" w:cs="Latha"/>
+                <w:b/>
+                <w:bCs/>
+                <w:position w:val="-12"/>
+                <w:sz w:val="28"/>
+                <w:szCs w:val="28"/>
+                <w:cs/>
+                <w:lang w:bidi="ta-IN"/>
+              </w:rPr>
+              <w:t>4</w:t>
+            </w:r>
+            <w:r>
+              <w:rPr>
+                <w:rFonts w:ascii="Latha" w:hAnsi="Latha" w:cs="Latha"/>
+                <w:sz w:val="28"/>
+                <w:szCs w:val="28"/>
+                <w:cs/>
+                <w:lang w:bidi="ta-IN"/>
+              </w:rPr>
+              <w:t>யா</w:t>
+            </w:r>
+            <w:r>
+              <w:rPr>
+                <w:rFonts w:ascii="BRH Tamil Tab Extra" w:hAnsi="BRH Tamil Tab Extra" w:cs="Latha"/>
+                <w:b/>
+                <w:sz w:val="36"/>
+                <w:szCs w:val="28"/>
+              </w:rPr>
+              <w:t>…</w:t>
+            </w:r>
+            <w:r>
+              <w:rPr>
+                <w:rFonts w:ascii="Latha" w:hAnsi="Latha" w:cs="Latha"/>
+                <w:sz w:val="28"/>
+                <w:szCs w:val="28"/>
+              </w:rPr>
+              <w:t>-</w:t>
+            </w:r>
+          </w:p>
+        </w:tc>
+        <w:tc>
+          <w:tcPr>
+            <w:tcW w:w="6209" w:type="dxa"/>
+            <w:tcBorders>
+              <w:top w:val="single" w:sz="4" w:space="0" w:color="000000"/>
+              <w:left w:val="single" w:sz="4" w:space="0" w:color="000000"/>
+              <w:bottom w:val="single" w:sz="4" w:space="0" w:color="000000"/>
+              <w:right w:val="single" w:sz="4" w:space="0" w:color="000000"/>
+            </w:tcBorders>
+          </w:tcPr>
+          <w:p>
+            <w:pPr>
+              <w:spacing w:before="0" w:line="240" w:lineRule="auto"/>
+              <w:rPr>
+                <w:rFonts w:ascii="Latha" w:hAnsi="Latha" w:cs="Latha"/>
+                <w:sz w:val="28"/>
+                <w:szCs w:val="28"/>
+                <w:cs/>
+                <w:lang w:bidi="ta-IN"/>
+              </w:rPr>
+            </w:pPr>
+            <w:r>
+              <w:rPr>
+                <w:rFonts w:ascii="Latha" w:hAnsi="Latha" w:cs="Latha"/>
+                <w:sz w:val="28"/>
+                <w:szCs w:val="28"/>
+                <w:cs/>
+                <w:lang w:bidi="ta-IN"/>
+              </w:rPr>
+              <w:t>மிந்த்</w:t>
+            </w:r>
+            <w:r>
+              <w:rPr>
+                <w:rFonts w:ascii="Latha" w:hAnsi="Latha" w:cs="Latha"/>
+                <w:b/>
+                <w:bCs/>
+                <w:position w:val="-12"/>
+                <w:sz w:val="28"/>
+                <w:szCs w:val="28"/>
+                <w:cs/>
+                <w:lang w:bidi="ta-IN"/>
+              </w:rPr>
+              <w:t>3</w:t>
+            </w:r>
+            <w:r>
+              <w:rPr>
+                <w:rFonts w:ascii="Latha" w:hAnsi="Latha" w:cs="Latha"/>
+                <w:sz w:val="28"/>
+                <w:szCs w:val="28"/>
+                <w:cs/>
+                <w:lang w:bidi="ta-IN"/>
+              </w:rPr>
+              <w:t>ரா</w:t>
+            </w:r>
+            <w:r>
+              <w:rPr>
+                <w:rFonts w:ascii="BRH Tamil Tab Extra" w:hAnsi="BRH Tamil Tab Extra" w:cs="Latha"/>
+                <w:b/>
+                <w:sz w:val="36"/>
+                <w:szCs w:val="28"/>
+              </w:rPr>
+              <w:t>…</w:t>
+            </w:r>
+            <w:r>
+              <w:rPr>
+                <w:rFonts w:ascii="Latha" w:hAnsi="Latha" w:cs="Latha"/>
+                <w:sz w:val="28"/>
+                <w:szCs w:val="28"/>
+                <w:cs/>
+                <w:lang w:bidi="ta-IN"/>
+              </w:rPr>
+              <w:t>க்</w:t>
+            </w:r>
+            <w:r>
+              <w:rPr>
+                <w:rFonts w:ascii="Latha" w:hAnsi="Latha" w:cs="Latha"/>
+                <w:b/>
+                <w:bCs/>
+                <w:position w:val="-12"/>
+                <w:sz w:val="28"/>
+                <w:szCs w:val="28"/>
+                <w:cs/>
+                <w:lang w:bidi="ta-IN"/>
+              </w:rPr>
+              <w:t>3</w:t>
+            </w:r>
+            <w:r>
+              <w:rPr>
+                <w:rFonts w:ascii="Latha" w:hAnsi="Latha" w:cs="Latha"/>
+                <w:sz w:val="28"/>
+                <w:szCs w:val="28"/>
+                <w:cs/>
+                <w:lang w:bidi="ta-IN"/>
+              </w:rPr>
+              <w:t>னீ ஶி</w:t>
+            </w:r>
+            <w:r>
+              <w:rPr>
+                <w:rFonts w:ascii="BRH Tamil Tab Extra" w:hAnsi="BRH Tamil Tab Extra" w:cs="Latha"/>
+                <w:b/>
+                <w:sz w:val="36"/>
+                <w:szCs w:val="28"/>
+              </w:rPr>
+              <w:t>†</w:t>
+            </w:r>
+            <w:r>
+              <w:rPr>
+                <w:rFonts w:ascii="Latha" w:hAnsi="Latha" w:cs="Latha"/>
+                <w:sz w:val="28"/>
+                <w:szCs w:val="28"/>
+                <w:cs/>
+                <w:lang w:bidi="ta-IN"/>
+              </w:rPr>
+              <w:t>க</w:t>
+            </w:r>
+            <w:r>
+              <w:rPr>
+                <w:rFonts w:ascii="BRH Tamil Tab Extra" w:hAnsi="BRH Tamil Tab Extra" w:cs="Latha"/>
+                <w:b/>
+                <w:sz w:val="36"/>
+                <w:szCs w:val="28"/>
+              </w:rPr>
+              <w:t>…</w:t>
+            </w:r>
+            <w:r>
+              <w:rPr>
+                <w:rFonts w:ascii="Latha" w:hAnsi="Latha" w:cs="Latha"/>
+                <w:b/>
+                <w:bCs/>
+                <w:position w:val="-12"/>
+                <w:sz w:val="28"/>
+                <w:szCs w:val="28"/>
+                <w:cs/>
+                <w:lang w:bidi="ta-IN"/>
+              </w:rPr>
+              <w:t>2</w:t>
+            </w:r>
+            <w:r>
+              <w:rPr>
+                <w:rFonts w:ascii="Latha" w:hAnsi="Latha" w:cs="Latha" w:hint="cs"/>
+                <w:sz w:val="28"/>
+                <w:szCs w:val="28"/>
+                <w:highlight w:val="green"/>
+                <w:cs/>
+                <w:lang w:bidi="ta-IN"/>
+              </w:rPr>
+              <w:t>ண்டா</w:t>
+            </w:r>
+            <w:r>
+              <w:rPr>
+                <w:rFonts w:ascii="Latha" w:hAnsi="Latha" w:cs="Latha"/>
+                <w:b/>
+                <w:bCs/>
+                <w:position w:val="-12"/>
+                <w:sz w:val="28"/>
+                <w:szCs w:val="28"/>
+                <w:cs/>
+                <w:lang w:bidi="ta-IN"/>
+              </w:rPr>
+              <w:t>3</w:t>
+            </w:r>
+            <w:r>
+              <w:rPr>
+                <w:rFonts w:ascii="Latha" w:hAnsi="Latha" w:cs="Latha"/>
+                <w:sz w:val="28"/>
+                <w:szCs w:val="28"/>
+                <w:cs/>
+                <w:lang w:bidi="ta-IN"/>
+              </w:rPr>
+              <w:t>ப்</w:t>
+            </w:r>
+            <w:r>
+              <w:rPr>
+                <w:rFonts w:ascii="Latha" w:hAnsi="Latha" w:cs="Latha"/>
+                <w:b/>
+                <w:bCs/>
+                <w:position w:val="-12"/>
+                <w:sz w:val="28"/>
+                <w:szCs w:val="28"/>
+                <w:cs/>
+                <w:lang w:bidi="ta-IN"/>
+              </w:rPr>
+              <w:t>4</w:t>
+            </w:r>
+            <w:r>
+              <w:rPr>
+                <w:rFonts w:ascii="Latha" w:hAnsi="Latha" w:cs="Latha"/>
+                <w:sz w:val="28"/>
+                <w:szCs w:val="28"/>
+                <w:cs/>
+                <w:lang w:bidi="ta-IN"/>
+              </w:rPr>
+              <w:t>யா</w:t>
+            </w:r>
+            <w:r>
+              <w:rPr>
+                <w:rFonts w:ascii="BRH Tamil Tab Extra" w:hAnsi="BRH Tamil Tab Extra" w:cs="Latha"/>
+                <w:b/>
+                <w:sz w:val="36"/>
+                <w:szCs w:val="28"/>
+              </w:rPr>
+              <w:t>…</w:t>
+            </w:r>
+            <w:r>
+              <w:rPr>
+                <w:rFonts w:ascii="Latha" w:hAnsi="Latha" w:cs="Latha"/>
+                <w:sz w:val="28"/>
+                <w:szCs w:val="28"/>
+              </w:rPr>
+              <w:t>-</w:t>
+            </w:r>
+          </w:p>
+        </w:tc>
+      </w:tr>
+    </w:tbl>
+    <w:p>
+      <w:pPr>
+        <w:spacing w:before="0" w:line="240" w:lineRule="auto"/>
+        <w:rPr>
+          <w:b/>
+          <w:bCs/>
+          <w:sz w:val="32"/>
+          <w:szCs w:val="32"/>
+          <w:u w:val="single"/>
+        </w:rPr>
+      </w:pPr>
+      <w:r>
+        <w:rPr>
+          <w:b/>
+          <w:bCs/>
+          <w:sz w:val="32"/>
+          <w:szCs w:val="32"/>
+          <w:u w:val="single"/>
+        </w:rPr>
+        <w:br w:type="page"/>
+      </w:r>
+    </w:p>
+    <w:p>
+      <w:pPr>
+        <w:jc w:val="center"/>
+        <w:rPr>
+          <w:b/>
+          <w:bCs/>
+          <w:sz w:val="32"/>
+          <w:szCs w:val="32"/>
+          <w:u w:val="single"/>
+        </w:rPr>
+      </w:pPr>
+      <w:r>
+        <w:rPr>
+          <w:b/>
+          <w:bCs/>
+          <w:sz w:val="32"/>
+          <w:szCs w:val="32"/>
+          <w:u w:val="single"/>
+        </w:rPr>
+        <w:lastRenderedPageBreak/>
+        <w:t>TS Pada Paatam – TS 5.7 Tamil co</w:t>
+      </w:r>
+      <w:r>
+        <w:rPr>
+          <w:b/>
+          <w:bCs/>
+          <w:sz w:val="32"/>
+          <w:szCs w:val="32"/>
+          <w:u w:val="single"/>
+        </w:rPr>
+        <w:t>rrections –</w:t>
+      </w:r>
+      <w:r>
+        <w:rPr>
+          <w:b/>
+          <w:bCs/>
+          <w:sz w:val="32"/>
+          <w:szCs w:val="32"/>
+          <w:u w:val="single"/>
+        </w:rPr>
+        <w:t xml:space="preserve"> </w:t>
+      </w:r>
+      <w:r>
+        <w:rPr>
+          <w:b/>
+          <w:bCs/>
+          <w:sz w:val="32"/>
+          <w:szCs w:val="32"/>
+          <w:u w:val="single"/>
+        </w:rPr>
+        <w:t xml:space="preserve">Observed till </w:t>
+      </w:r>
+      <w:r>
+        <w:rPr>
+          <w:b/>
+          <w:bCs/>
+          <w:sz w:val="32"/>
+          <w:szCs w:val="32"/>
+          <w:u w:val="single"/>
+        </w:rPr>
         <w:t>31st May 2020</w:t>
       </w:r>
     </w:p>
@@ -77,7 +2398,23 @@
           <w:b/>
           <w:bCs/>
         </w:rPr>
-        <w:t xml:space="preserve"> (ignore those which are already incorporated in your book’s version and date)</w:t>
+        <w:t xml:space="preserve"> (</w:t>
+      </w:r>
+      <w:proofErr w:type="gramStart"/>
+      <w:r>
+        <w:rPr>
+          <w:b/>
+          <w:bCs/>
+        </w:rPr>
+        <w:t>ignore</w:t>
+      </w:r>
+      <w:proofErr w:type="gramEnd"/>
+      <w:r>
+        <w:rPr>
+          <w:b/>
+          <w:bCs/>
+        </w:rPr>
+        <w:t xml:space="preserve"> those which are already incorporated in your book’s version and date)</w:t>
       </w:r>
     </w:p>
     <w:tbl>
@@ -109,12 +2446,16 @@
               <w:spacing w:before="0" w:line="240" w:lineRule="auto"/>
               <w:jc w:val="center"/>
               <w:rPr>
+                <w:b/>
+                <w:bCs/>
                 <w:sz w:val="32"/>
                 <w:szCs w:val="32"/>
               </w:rPr>
             </w:pPr>
             <w:r>
               <w:rPr>
+                <w:b/>
+                <w:bCs/>
                 <w:sz w:val="32"/>
                 <w:szCs w:val="32"/>
               </w:rPr>
@@ -126,12 +2467,16 @@
               <w:spacing w:before="0" w:line="240" w:lineRule="auto"/>
               <w:jc w:val="center"/>
               <w:rPr>
+                <w:b/>
+                <w:bCs/>
                 <w:sz w:val="32"/>
                 <w:szCs w:val="32"/>
               </w:rPr>
             </w:pPr>
             <w:r>
               <w:rPr>
+                <w:b/>
+                <w:bCs/>
                 <w:sz w:val="32"/>
                 <w:szCs w:val="32"/>
               </w:rPr>
@@ -148,12 +2493,16 @@
               <w:spacing w:before="0" w:line="240" w:lineRule="auto"/>
               <w:jc w:val="center"/>
               <w:rPr>
+                <w:b/>
+                <w:bCs/>
                 <w:sz w:val="32"/>
                 <w:szCs w:val="32"/>
               </w:rPr>
             </w:pPr>
             <w:r>
               <w:rPr>
+                <w:b/>
+                <w:bCs/>
                 <w:sz w:val="32"/>
                 <w:szCs w:val="32"/>
               </w:rPr>
@@ -171,12 +2520,16 @@
               <w:ind w:right="-18"/>
               <w:jc w:val="center"/>
               <w:rPr>
+                <w:b/>
+                <w:bCs/>
                 <w:sz w:val="32"/>
                 <w:szCs w:val="32"/>
               </w:rPr>
             </w:pPr>
             <w:r>
               <w:rPr>
+                <w:b/>
+                <w:bCs/>
                 <w:sz w:val="32"/>
                 <w:szCs w:val="32"/>
               </w:rPr>
@@ -204,6 +2557,8 @@
               <w:spacing w:before="0" w:line="240" w:lineRule="auto"/>
               <w:rPr>
                 <w:rFonts w:cs="Latha"/>
+                <w:b/>
+                <w:bCs/>
                 <w:sz w:val="28"/>
                 <w:szCs w:val="28"/>
                 <w:lang w:bidi="ta-IN"/>
@@ -212,29 +2567,13 @@
             <w:r>
               <w:rPr>
                 <w:rFonts w:cs="Latha"/>
-                <w:sz w:val="28"/>
-                <w:szCs w:val="28"/>
-                <w:lang w:bidi="ta-IN"/>
-              </w:rPr>
-              <w:t>5.7.5.7</w:t>
-            </w:r>
-            <w:r>
-              <w:rPr>
-                <w:rFonts w:cs="Latha"/>
-                <w:sz w:val="28"/>
-                <w:szCs w:val="28"/>
-                <w:lang w:bidi="ta-IN"/>
-              </w:rPr>
-              <w:t xml:space="preserve"> – </w:t>
-            </w:r>
-            <w:r>
-              <w:rPr>
-                <w:rFonts w:cs="Latha"/>
-                <w:sz w:val="28"/>
-                <w:szCs w:val="28"/>
-                <w:lang w:bidi="ta-IN"/>
-              </w:rPr>
-              <w:t>Padam</w:t>
+                <w:b/>
+                <w:bCs/>
+                <w:sz w:val="28"/>
+                <w:szCs w:val="28"/>
+                <w:lang w:bidi="ta-IN"/>
+              </w:rPr>
+              <w:t>5.7.5.7 – Padam</w:t>
             </w:r>
           </w:p>
           <w:p>
@@ -242,6 +2581,8 @@
               <w:spacing w:before="0" w:line="240" w:lineRule="auto"/>
               <w:rPr>
                 <w:rFonts w:cs="Latha"/>
+                <w:b/>
+                <w:bCs/>
                 <w:sz w:val="28"/>
                 <w:szCs w:val="28"/>
                 <w:lang w:bidi="ta-IN"/>
@@ -250,6 +2591,8 @@
             <w:r>
               <w:rPr>
                 <w:rFonts w:cs="Latha"/>
+                <w:b/>
+                <w:bCs/>
                 <w:sz w:val="28"/>
                 <w:szCs w:val="28"/>
                 <w:lang w:bidi="ta-IN"/>
@@ -262,28 +2605,49 @@
               <w:spacing w:before="0" w:line="240" w:lineRule="auto"/>
               <w:rPr>
                 <w:rFonts w:cs="Latha"/>
+                <w:b/>
+                <w:bCs/>
                 <w:sz w:val="28"/>
                 <w:szCs w:val="28"/>
                 <w:lang w:bidi="ta-IN"/>
               </w:rPr>
             </w:pPr>
-            <w:r>
-              <w:rPr>
-                <w:rFonts w:cs="Latha"/>
-                <w:sz w:val="28"/>
-                <w:szCs w:val="28"/>
-                <w:lang w:bidi="ta-IN"/>
-              </w:rPr>
-              <w:t xml:space="preserve">Panchaati  No. </w:t>
-            </w:r>
-            <w:r>
-              <w:rPr>
-                <w:rFonts w:cs="Latha"/>
-                <w:sz w:val="28"/>
-                <w:szCs w:val="28"/>
-                <w:lang w:bidi="ta-IN"/>
-              </w:rPr>
-              <w:t>23</w:t>
+            <w:proofErr w:type="spellStart"/>
+            <w:proofErr w:type="gramStart"/>
+            <w:r>
+              <w:rPr>
+                <w:rFonts w:cs="Latha"/>
+                <w:b/>
+                <w:bCs/>
+                <w:sz w:val="28"/>
+                <w:szCs w:val="28"/>
+                <w:lang w:bidi="ta-IN"/>
+              </w:rPr>
+              <w:t>Panchaati</w:t>
+            </w:r>
+            <w:proofErr w:type="spellEnd"/>
+            <w:r>
+              <w:rPr>
+                <w:rFonts w:cs="Latha"/>
+                <w:b/>
+                <w:bCs/>
+                <w:sz w:val="28"/>
+                <w:szCs w:val="28"/>
+                <w:lang w:bidi="ta-IN"/>
+              </w:rPr>
+              <w:t xml:space="preserve">  No.</w:t>
+            </w:r>
+            <w:proofErr w:type="gramEnd"/>
+            <w:r>
+              <w:rPr>
+                <w:rFonts w:cs="Latha"/>
+                <w:b/>
+                <w:bCs/>
+                <w:sz w:val="28"/>
+                <w:szCs w:val="28"/>
+                <w:lang w:bidi="ta-IN"/>
+              </w:rPr>
+              <w:t xml:space="preserve"> 23</w:t>
             </w:r>
           </w:p>
         </w:tc>
@@ -888,6 +3252,8 @@
               <w:spacing w:before="0" w:line="240" w:lineRule="auto"/>
               <w:rPr>
                 <w:rFonts w:cs="Latha"/>
+                <w:b/>
+                <w:bCs/>
                 <w:sz w:val="28"/>
                 <w:szCs w:val="28"/>
                 <w:lang w:bidi="ta-IN"/>
@@ -896,18 +3262,35 @@
             <w:r>
               <w:rPr>
                 <w:rFonts w:cs="Latha"/>
-                <w:sz w:val="28"/>
-                <w:szCs w:val="28"/>
-                <w:lang w:bidi="ta-IN"/>
-              </w:rPr>
-              <w:t>5.7.7.3 – Vaakyam</w:t>
-            </w:r>
+                <w:b/>
+                <w:bCs/>
+                <w:sz w:val="28"/>
+                <w:szCs w:val="28"/>
+                <w:lang w:bidi="ta-IN"/>
+              </w:rPr>
+              <w:t xml:space="preserve">5.7.7.3 – </w:t>
+            </w:r>
+            <w:proofErr w:type="spellStart"/>
+            <w:r>
+              <w:rPr>
+                <w:rFonts w:cs="Latha"/>
+                <w:b/>
+                <w:bCs/>
+                <w:sz w:val="28"/>
+                <w:szCs w:val="28"/>
+                <w:lang w:bidi="ta-IN"/>
+              </w:rPr>
+              <w:t>Vaakyam</w:t>
+            </w:r>
+            <w:proofErr w:type="spellEnd"/>
           </w:p>
           <w:p>
             <w:pPr>
               <w:spacing w:before="0" w:line="240" w:lineRule="auto"/>
               <w:rPr>
                 <w:rFonts w:cs="Latha"/>
+                <w:b/>
+                <w:bCs/>
                 <w:sz w:val="28"/>
                 <w:szCs w:val="28"/>
                 <w:lang w:bidi="ta-IN"/>
@@ -916,6 +3299,8 @@
             <w:r>
               <w:rPr>
                 <w:rFonts w:cs="Latha"/>
+                <w:b/>
+                <w:bCs/>
                 <w:sz w:val="28"/>
                 <w:szCs w:val="28"/>
                 <w:lang w:bidi="ta-IN"/>
@@ -927,21 +3312,51 @@
             <w:pPr>
               <w:spacing w:before="0" w:line="240" w:lineRule="auto"/>
               <w:rPr>
-                <w:rFonts w:cs="Latha" w:hint="cs"/>
+                <w:rFonts w:cs="Latha"/>
+                <w:b/>
+                <w:bCs/>
                 <w:sz w:val="28"/>
                 <w:szCs w:val="28"/>
                 <w:cs/>
                 <w:lang w:bidi="ta-IN"/>
               </w:rPr>
             </w:pPr>
-            <w:r>
-              <w:rPr>
-                <w:rFonts w:cs="Latha"/>
-                <w:sz w:val="28"/>
-                <w:szCs w:val="28"/>
-                <w:lang w:bidi="ta-IN"/>
-              </w:rPr>
-              <w:t>Panchaati  No. 32</w:t>
+            <w:proofErr w:type="spellStart"/>
+            <w:proofErr w:type="gramStart"/>
+            <w:r>
+              <w:rPr>
+                <w:rFonts w:cs="Latha"/>
+                <w:b/>
+                <w:bCs/>
+                <w:sz w:val="28"/>
+                <w:szCs w:val="28"/>
+                <w:lang w:bidi="ta-IN"/>
+              </w:rPr>
+              <w:t>Panchaati</w:t>
+            </w:r>
+            <w:proofErr w:type="spellEnd"/>
+            <w:r>
+              <w:rPr>
+                <w:rFonts w:cs="Latha"/>
+                <w:b/>
+                <w:bCs/>
+                <w:sz w:val="28"/>
+                <w:szCs w:val="28"/>
+                <w:lang w:bidi="ta-IN"/>
+              </w:rPr>
+              <w:t xml:space="preserve">  No.</w:t>
+            </w:r>
+            <w:proofErr w:type="gramEnd"/>
+            <w:r>
+              <w:rPr>
+                <w:rFonts w:cs="Latha"/>
+                <w:b/>
+                <w:bCs/>
+                <w:sz w:val="28"/>
+                <w:szCs w:val="28"/>
+                <w:lang w:bidi="ta-IN"/>
+              </w:rPr>
+              <w:t xml:space="preserve"> 32</w:t>
             </w:r>
           </w:p>
         </w:tc>
@@ -1367,6 +3782,8 @@
               <w:spacing w:before="0" w:line="240" w:lineRule="auto"/>
               <w:rPr>
                 <w:rFonts w:cs="Latha"/>
+                <w:b/>
+                <w:bCs/>
                 <w:sz w:val="28"/>
                 <w:szCs w:val="28"/>
                 <w:lang w:bidi="ta-IN"/>
@@ -1375,20 +3792,13 @@
             <w:r>
               <w:rPr>
                 <w:rFonts w:cs="Latha"/>
-                <w:sz w:val="28"/>
-                <w:szCs w:val="28"/>
-                <w:lang w:bidi="ta-IN"/>
-              </w:rPr>
-              <w:t>5.7.8.1</w:t>
-            </w:r>
-            <w:r>
-              <w:rPr>
-                <w:rFonts w:cs="Latha"/>
-                <w:sz w:val="28"/>
-                <w:szCs w:val="28"/>
-                <w:lang w:bidi="ta-IN"/>
-              </w:rPr>
-              <w:t xml:space="preserve"> – Padam</w:t>
+                <w:b/>
+                <w:bCs/>
+                <w:sz w:val="28"/>
+                <w:szCs w:val="28"/>
+                <w:lang w:bidi="ta-IN"/>
+              </w:rPr>
+              <w:t>5.7.8.1 – Padam</w:t>
             </w:r>
           </w:p>
           <w:p>
@@ -1396,6 +3806,8 @@
               <w:spacing w:before="0" w:line="240" w:lineRule="auto"/>
               <w:rPr>
                 <w:rFonts w:cs="Latha"/>
+                <w:b/>
+                <w:bCs/>
                 <w:sz w:val="28"/>
                 <w:szCs w:val="28"/>
                 <w:lang w:bidi="ta-IN"/>
@@ -1404,20 +3816,13 @@
             <w:r>
               <w:rPr>
                 <w:rFonts w:cs="Latha"/>
-                <w:sz w:val="28"/>
-                <w:szCs w:val="28"/>
-                <w:lang w:bidi="ta-IN"/>
-              </w:rPr>
-              <w:t xml:space="preserve">Padam No. </w:t>
-            </w:r>
-            <w:r>
-              <w:rPr>
-                <w:rFonts w:cs="Latha"/>
-                <w:sz w:val="28"/>
-                <w:szCs w:val="28"/>
-                <w:lang w:bidi="ta-IN"/>
-              </w:rPr>
-              <w:t>40</w:t>
+                <w:b/>
+                <w:bCs/>
+                <w:sz w:val="28"/>
+                <w:szCs w:val="28"/>
+                <w:lang w:bidi="ta-IN"/>
+              </w:rPr>
+              <w:t>Padam No. 40</w:t>
             </w:r>
           </w:p>
           <w:p>
@@ -1425,37 +3830,49 @@
               <w:spacing w:before="0" w:line="240" w:lineRule="auto"/>
               <w:rPr>
                 <w:rFonts w:cs="Latha"/>
+                <w:b/>
+                <w:bCs/>
                 <w:sz w:val="28"/>
                 <w:szCs w:val="28"/>
                 <w:lang w:bidi="ta-IN"/>
               </w:rPr>
             </w:pPr>
-            <w:r>
-              <w:rPr>
-                <w:rFonts w:cs="Latha"/>
-                <w:sz w:val="28"/>
-                <w:szCs w:val="28"/>
-                <w:lang w:bidi="ta-IN"/>
-              </w:rPr>
-              <w:t xml:space="preserve">Panchaati  No. </w:t>
-            </w:r>
-            <w:r>
-              <w:rPr>
-                <w:rFonts w:cs="Latha"/>
-                <w:sz w:val="28"/>
-                <w:szCs w:val="28"/>
-                <w:lang w:bidi="ta-IN"/>
-              </w:rPr>
-              <w:t>3</w:t>
-            </w:r>
-            <w:r>
-              <w:rPr>
-                <w:rFonts w:cs="Latha"/>
-                <w:sz w:val="28"/>
-                <w:szCs w:val="28"/>
-                <w:lang w:bidi="ta-IN"/>
-              </w:rPr>
-              <w:t>3</w:t>
+            <w:proofErr w:type="spellStart"/>
+            <w:proofErr w:type="gramStart"/>
+            <w:r>
+              <w:rPr>
+                <w:rFonts w:cs="Latha"/>
+                <w:b/>
+                <w:bCs/>
+                <w:sz w:val="28"/>
+                <w:szCs w:val="28"/>
+                <w:lang w:bidi="ta-IN"/>
+              </w:rPr>
+              <w:t>Panchaati</w:t>
+            </w:r>
+            <w:proofErr w:type="spellEnd"/>
+            <w:r>
+              <w:rPr>
+                <w:rFonts w:cs="Latha"/>
+                <w:b/>
+                <w:bCs/>
+                <w:sz w:val="28"/>
+                <w:szCs w:val="28"/>
+                <w:lang w:bidi="ta-IN"/>
+              </w:rPr>
+              <w:t xml:space="preserve">  No.</w:t>
+            </w:r>
+            <w:proofErr w:type="gramEnd"/>
+            <w:r>
+              <w:rPr>
+                <w:rFonts w:cs="Latha"/>
+                <w:b/>
+                <w:bCs/>
+                <w:sz w:val="28"/>
+                <w:szCs w:val="28"/>
+                <w:lang w:bidi="ta-IN"/>
+              </w:rPr>
+              <w:t xml:space="preserve"> 33</w:t>
             </w:r>
           </w:p>
         </w:tc>
@@ -1897,6 +4314,8 @@
               <w:spacing w:before="0" w:line="240" w:lineRule="auto"/>
               <w:rPr>
                 <w:rFonts w:cs="Latha"/>
+                <w:b/>
+                <w:bCs/>
                 <w:sz w:val="28"/>
                 <w:szCs w:val="28"/>
                 <w:lang w:bidi="ta-IN"/>
@@ -1905,20 +4324,13 @@
             <w:r>
               <w:rPr>
                 <w:rFonts w:cs="Latha"/>
-                <w:sz w:val="28"/>
-                <w:szCs w:val="28"/>
-                <w:lang w:bidi="ta-IN"/>
-              </w:rPr>
-              <w:t>5.7.8.2</w:t>
-            </w:r>
-            <w:r>
-              <w:rPr>
-                <w:rFonts w:cs="Latha"/>
-                <w:sz w:val="28"/>
-                <w:szCs w:val="28"/>
-                <w:lang w:bidi="ta-IN"/>
-              </w:rPr>
-              <w:t xml:space="preserve"> – Padam</w:t>
+                <w:b/>
+                <w:bCs/>
+                <w:sz w:val="28"/>
+                <w:szCs w:val="28"/>
+                <w:lang w:bidi="ta-IN"/>
+              </w:rPr>
+              <w:t>5.7.8.2 – Padam</w:t>
             </w:r>
           </w:p>
           <w:p>
@@ -1926,6 +4338,8 @@
               <w:spacing w:before="0" w:line="240" w:lineRule="auto"/>
               <w:rPr>
                 <w:rFonts w:cs="Latha"/>
+                <w:b/>
+                <w:bCs/>
                 <w:sz w:val="28"/>
                 <w:szCs w:val="28"/>
                 <w:lang w:bidi="ta-IN"/>
@@ -1934,20 +4348,13 @@
             <w:r>
               <w:rPr>
                 <w:rFonts w:cs="Latha"/>
-                <w:sz w:val="28"/>
-                <w:szCs w:val="28"/>
-                <w:lang w:bidi="ta-IN"/>
-              </w:rPr>
-              <w:t xml:space="preserve">Padam No. </w:t>
-            </w:r>
-            <w:r>
-              <w:rPr>
-                <w:rFonts w:cs="Latha"/>
-                <w:sz w:val="28"/>
-                <w:szCs w:val="28"/>
-                <w:lang w:bidi="ta-IN"/>
-              </w:rPr>
-              <w:t>12</w:t>
+                <w:b/>
+                <w:bCs/>
+                <w:sz w:val="28"/>
+                <w:szCs w:val="28"/>
+                <w:lang w:bidi="ta-IN"/>
+              </w:rPr>
+              <w:t>Padam No. 12</w:t>
             </w:r>
           </w:p>
           <w:p>
@@ -1955,28 +4362,49 @@
               <w:spacing w:before="0" w:line="240" w:lineRule="auto"/>
               <w:rPr>
                 <w:rFonts w:cs="Latha"/>
+                <w:b/>
+                <w:bCs/>
                 <w:sz w:val="28"/>
                 <w:szCs w:val="28"/>
                 <w:lang w:bidi="ta-IN"/>
               </w:rPr>
             </w:pPr>
-            <w:r>
-              <w:rPr>
-                <w:rFonts w:cs="Latha"/>
-                <w:sz w:val="28"/>
-                <w:szCs w:val="28"/>
-                <w:lang w:bidi="ta-IN"/>
-              </w:rPr>
-              <w:t xml:space="preserve">Panchaati  No. </w:t>
-            </w:r>
-            <w:r>
-              <w:rPr>
-                <w:rFonts w:cs="Latha"/>
-                <w:sz w:val="28"/>
-                <w:szCs w:val="28"/>
-                <w:lang w:bidi="ta-IN"/>
-              </w:rPr>
-              <w:t>34</w:t>
+            <w:proofErr w:type="spellStart"/>
+            <w:proofErr w:type="gramStart"/>
+            <w:r>
+              <w:rPr>
+                <w:rFonts w:cs="Latha"/>
+                <w:b/>
+                <w:bCs/>
+                <w:sz w:val="28"/>
+                <w:szCs w:val="28"/>
+                <w:lang w:bidi="ta-IN"/>
+              </w:rPr>
+              <w:t>Panchaati</w:t>
+            </w:r>
+            <w:proofErr w:type="spellEnd"/>
+            <w:r>
+              <w:rPr>
+                <w:rFonts w:cs="Latha"/>
+                <w:b/>
+                <w:bCs/>
+                <w:sz w:val="28"/>
+                <w:szCs w:val="28"/>
+                <w:lang w:bidi="ta-IN"/>
+              </w:rPr>
+              <w:t xml:space="preserve">  No.</w:t>
+            </w:r>
+            <w:proofErr w:type="gramEnd"/>
+            <w:r>
+              <w:rPr>
+                <w:rFonts w:cs="Latha"/>
+                <w:b/>
+                <w:bCs/>
+                <w:sz w:val="28"/>
+                <w:szCs w:val="28"/>
+                <w:lang w:bidi="ta-IN"/>
+              </w:rPr>
+              <w:t xml:space="preserve"> 34</w:t>
             </w:r>
           </w:p>
         </w:tc>
@@ -2348,6 +4776,8 @@
               <w:spacing w:before="0" w:line="240" w:lineRule="auto"/>
               <w:rPr>
                 <w:rFonts w:cs="Latha"/>
+                <w:b/>
+                <w:bCs/>
                 <w:sz w:val="28"/>
                 <w:szCs w:val="28"/>
                 <w:lang w:bidi="ta-IN"/>
@@ -2356,18 +4786,35 @@
             <w:r>
               <w:rPr>
                 <w:rFonts w:cs="Latha"/>
-                <w:sz w:val="28"/>
-                <w:szCs w:val="28"/>
-                <w:lang w:bidi="ta-IN"/>
-              </w:rPr>
-              <w:t>5.7.10.1 – Vaakyam</w:t>
-            </w:r>
+                <w:b/>
+                <w:bCs/>
+                <w:sz w:val="28"/>
+                <w:szCs w:val="28"/>
+                <w:lang w:bidi="ta-IN"/>
+              </w:rPr>
+              <w:t xml:space="preserve">5.7.10.1 – </w:t>
+            </w:r>
+            <w:proofErr w:type="spellStart"/>
+            <w:r>
+              <w:rPr>
+                <w:rFonts w:cs="Latha"/>
+                <w:b/>
+                <w:bCs/>
+                <w:sz w:val="28"/>
+                <w:szCs w:val="28"/>
+                <w:lang w:bidi="ta-IN"/>
+              </w:rPr>
+              <w:t>Vaakyam</w:t>
+            </w:r>
+            <w:proofErr w:type="spellEnd"/>
           </w:p>
           <w:p>
             <w:pPr>
               <w:spacing w:before="0" w:line="240" w:lineRule="auto"/>
               <w:rPr>
                 <w:rFonts w:cs="Latha"/>
+                <w:b/>
+                <w:bCs/>
                 <w:sz w:val="28"/>
                 <w:szCs w:val="28"/>
                 <w:lang w:bidi="ta-IN"/>
@@ -2376,6 +4823,8 @@
             <w:r>
               <w:rPr>
                 <w:rFonts w:cs="Latha"/>
+                <w:b/>
+                <w:bCs/>
                 <w:sz w:val="28"/>
                 <w:szCs w:val="28"/>
                 <w:lang w:bidi="ta-IN"/>
@@ -2387,21 +4836,51 @@
             <w:pPr>
               <w:spacing w:before="0" w:line="240" w:lineRule="auto"/>
               <w:rPr>
-                <w:rFonts w:cs="Latha" w:hint="cs"/>
+                <w:rFonts w:cs="Latha"/>
+                <w:b/>
+                <w:bCs/>
                 <w:sz w:val="28"/>
                 <w:szCs w:val="28"/>
                 <w:cs/>
                 <w:lang w:bidi="ta-IN"/>
               </w:rPr>
             </w:pPr>
-            <w:r>
-              <w:rPr>
-                <w:rFonts w:cs="Latha"/>
-                <w:sz w:val="28"/>
-                <w:szCs w:val="28"/>
-                <w:lang w:bidi="ta-IN"/>
-              </w:rPr>
-              <w:t>Panchaati  No. 40</w:t>
+            <w:proofErr w:type="spellStart"/>
+            <w:proofErr w:type="gramStart"/>
+            <w:r>
+              <w:rPr>
+                <w:rFonts w:cs="Latha"/>
+                <w:b/>
+                <w:bCs/>
+                <w:sz w:val="28"/>
+                <w:szCs w:val="28"/>
+                <w:lang w:bidi="ta-IN"/>
+              </w:rPr>
+              <w:t>Panchaati</w:t>
+            </w:r>
+            <w:proofErr w:type="spellEnd"/>
+            <w:r>
+              <w:rPr>
+                <w:rFonts w:cs="Latha"/>
+                <w:b/>
+                <w:bCs/>
+                <w:sz w:val="28"/>
+                <w:szCs w:val="28"/>
+                <w:lang w:bidi="ta-IN"/>
+              </w:rPr>
+              <w:t xml:space="preserve">  No.</w:t>
+            </w:r>
+            <w:proofErr w:type="gramEnd"/>
+            <w:r>
+              <w:rPr>
+                <w:rFonts w:cs="Latha"/>
+                <w:b/>
+                <w:bCs/>
+                <w:sz w:val="28"/>
+                <w:szCs w:val="28"/>
+                <w:lang w:bidi="ta-IN"/>
+              </w:rPr>
+              <w:t xml:space="preserve"> 40</w:t>
             </w:r>
           </w:p>
         </w:tc>
@@ -2833,7 +5312,23 @@
           <w:b/>
           <w:bCs/>
         </w:rPr>
-        <w:t>(ignore those which are already incorporated in your book’s version and date)</w:t>
+        <w:t>(</w:t>
+      </w:r>
+      <w:proofErr w:type="gramStart"/>
+      <w:r>
+        <w:rPr>
+          <w:b/>
+          <w:bCs/>
+        </w:rPr>
+        <w:t>ignore</w:t>
+      </w:r>
+      <w:proofErr w:type="gramEnd"/>
+      <w:r>
+        <w:rPr>
+          <w:b/>
+          <w:bCs/>
+        </w:rPr>
+        <w:t xml:space="preserve"> those which are already incorporated in your book’s version and date)</w:t>
       </w:r>
     </w:p>
     <w:tbl>
@@ -3019,8 +5514,21 @@
                 <w:szCs w:val="28"/>
                 <w:lang w:bidi="ta-IN"/>
               </w:rPr>
-              <w:t>2nd Panchaati</w:t>
-            </w:r>
+              <w:t xml:space="preserve">2nd </w:t>
+            </w:r>
+            <w:proofErr w:type="spellStart"/>
+            <w:r>
+              <w:rPr>
+                <w:rFonts w:cs="Latha"/>
+                <w:b/>
+                <w:bCs/>
+                <w:sz w:val="28"/>
+                <w:szCs w:val="28"/>
+                <w:lang w:bidi="ta-IN"/>
+              </w:rPr>
+              <w:t>Panchaati</w:t>
+            </w:r>
+            <w:proofErr w:type="spellEnd"/>
           </w:p>
           <w:p>
             <w:pPr>
@@ -3426,8 +5934,21 @@
                 <w:szCs w:val="28"/>
                 <w:lang w:bidi="ta-IN"/>
               </w:rPr>
-              <w:t>32nd Panchaati</w:t>
-            </w:r>
+              <w:t xml:space="preserve">32nd </w:t>
+            </w:r>
+            <w:proofErr w:type="spellStart"/>
+            <w:r>
+              <w:rPr>
+                <w:rFonts w:cs="Latha"/>
+                <w:b/>
+                <w:bCs/>
+                <w:sz w:val="28"/>
+                <w:szCs w:val="28"/>
+                <w:lang w:bidi="ta-IN"/>
+              </w:rPr>
+              <w:t>Panchaati</w:t>
+            </w:r>
+            <w:proofErr w:type="spellEnd"/>
           </w:p>
           <w:p>
             <w:pPr>
@@ -4074,7 +6595,23 @@
                 <w:sz w:val="32"/>
                 <w:szCs w:val="32"/>
               </w:rPr>
-              <w:t>(missing visargam inserted)</w:t>
+              <w:t xml:space="preserve">(missing </w:t>
+            </w:r>
+            <w:proofErr w:type="spellStart"/>
+            <w:r>
+              <w:rPr>
+                <w:sz w:val="32"/>
+                <w:szCs w:val="32"/>
+              </w:rPr>
+              <w:t>visargam</w:t>
+            </w:r>
+            <w:proofErr w:type="spellEnd"/>
+            <w:r>
+              <w:rPr>
+                <w:sz w:val="32"/>
+                <w:szCs w:val="32"/>
+              </w:rPr>
+              <w:t xml:space="preserve"> inserted)</w:t>
             </w:r>
           </w:p>
         </w:tc>
@@ -4113,14 +6650,27 @@
                 <w:szCs w:val="28"/>
                 <w:lang w:bidi="ta-IN"/>
               </w:rPr>
-              <w:t>5.7.8.2 – Vaakyam</w:t>
-            </w:r>
+              <w:t xml:space="preserve">5.7.8.2 – </w:t>
+            </w:r>
+            <w:proofErr w:type="spellStart"/>
+            <w:r>
+              <w:rPr>
+                <w:rFonts w:cs="Latha"/>
+                <w:b/>
+                <w:bCs/>
+                <w:sz w:val="28"/>
+                <w:szCs w:val="28"/>
+                <w:lang w:bidi="ta-IN"/>
+              </w:rPr>
+              <w:t>Vaakyam</w:t>
+            </w:r>
+            <w:proofErr w:type="spellEnd"/>
           </w:p>
           <w:p>
             <w:pPr>
               <w:spacing w:before="0" w:line="240" w:lineRule="auto"/>
               <w:rPr>
-                <w:rFonts w:cs="Latha" w:hint="cs"/>
+                <w:rFonts w:cs="Latha"/>
                 <w:b/>
                 <w:bCs/>
                 <w:sz w:val="28"/>
@@ -4138,8 +6688,21 @@
                 <w:szCs w:val="28"/>
                 <w:lang w:bidi="ta-IN"/>
               </w:rPr>
-              <w:t>34th Panchaati</w:t>
-            </w:r>
+              <w:t xml:space="preserve">34th </w:t>
+            </w:r>
+            <w:proofErr w:type="spellStart"/>
+            <w:r>
+              <w:rPr>
+                <w:rFonts w:cs="Latha"/>
+                <w:b/>
+                <w:bCs/>
+                <w:sz w:val="28"/>
+                <w:szCs w:val="28"/>
+                <w:lang w:bidi="ta-IN"/>
+              </w:rPr>
+              <w:t>Panchaati</w:t>
+            </w:r>
+            <w:proofErr w:type="spellEnd"/>
           </w:p>
         </w:tc>
         <w:tc>
@@ -4502,8 +7065,21 @@
                 <w:szCs w:val="28"/>
                 <w:lang w:bidi="ta-IN"/>
               </w:rPr>
-              <w:t>35th Panchaati</w:t>
-            </w:r>
+              <w:t xml:space="preserve">35th </w:t>
+            </w:r>
+            <w:proofErr w:type="spellStart"/>
+            <w:r>
+              <w:rPr>
+                <w:rFonts w:cs="Latha"/>
+                <w:b/>
+                <w:bCs/>
+                <w:sz w:val="28"/>
+                <w:szCs w:val="28"/>
+                <w:lang w:bidi="ta-IN"/>
+              </w:rPr>
+              <w:t>Panchaati</w:t>
+            </w:r>
+            <w:proofErr w:type="spellEnd"/>
           </w:p>
         </w:tc>
         <w:tc>
@@ -5129,12 +7705,37 @@
               </w:rPr>
               <w:t>(</w:t>
             </w:r>
+            <w:proofErr w:type="gramStart"/>
             <w:r>
               <w:rPr>
                 <w:sz w:val="32"/>
                 <w:szCs w:val="32"/>
               </w:rPr>
-              <w:t>it is hraswam)</w:t>
+              <w:t>it</w:t>
+            </w:r>
+            <w:proofErr w:type="gramEnd"/>
+            <w:r>
+              <w:rPr>
+                <w:sz w:val="32"/>
+                <w:szCs w:val="32"/>
+              </w:rPr>
+              <w:t xml:space="preserve"> is </w:t>
+            </w:r>
+            <w:proofErr w:type="spellStart"/>
+            <w:r>
+              <w:rPr>
+                <w:sz w:val="32"/>
+                <w:szCs w:val="32"/>
+              </w:rPr>
+              <w:t>hraswam</w:t>
+            </w:r>
+            <w:proofErr w:type="spellEnd"/>
+            <w:r>
+              <w:rPr>
+                <w:sz w:val="32"/>
+                <w:szCs w:val="32"/>
+              </w:rPr>
+              <w:t>)</w:t>
             </w:r>
           </w:p>
           <w:p>
@@ -5205,8 +7806,21 @@
                 <w:lang w:bidi="ta-IN"/>
               </w:rPr>
               <w:lastRenderedPageBreak/>
-              <w:t>5.7.22.1 – Vaakyam</w:t>
-            </w:r>
+              <w:t xml:space="preserve">5.7.22.1 – </w:t>
+            </w:r>
+            <w:proofErr w:type="spellStart"/>
+            <w:r>
+              <w:rPr>
+                <w:rFonts w:cs="Latha"/>
+                <w:b/>
+                <w:bCs/>
+                <w:sz w:val="28"/>
+                <w:szCs w:val="28"/>
+                <w:lang w:bidi="ta-IN"/>
+              </w:rPr>
+              <w:t>Vaakyam</w:t>
+            </w:r>
+            <w:proofErr w:type="spellEnd"/>
           </w:p>
           <w:p>
             <w:pPr>
@@ -5227,8 +7841,21 @@
                 <w:szCs w:val="28"/>
                 <w:lang w:bidi="ta-IN"/>
               </w:rPr>
-              <w:t>54th Panchaati</w:t>
-            </w:r>
+              <w:t xml:space="preserve">54th </w:t>
+            </w:r>
+            <w:proofErr w:type="spellStart"/>
+            <w:r>
+              <w:rPr>
+                <w:rFonts w:cs="Latha"/>
+                <w:b/>
+                <w:bCs/>
+                <w:sz w:val="28"/>
+                <w:szCs w:val="28"/>
+                <w:lang w:bidi="ta-IN"/>
+              </w:rPr>
+              <w:t>Panchaati</w:t>
+            </w:r>
+            <w:proofErr w:type="spellEnd"/>
           </w:p>
         </w:tc>
         <w:tc>
@@ -5430,7 +8057,6 @@
             <w:pPr>
               <w:spacing w:before="0" w:line="240" w:lineRule="auto"/>
               <w:rPr>
-                <w:rFonts w:hint="cs"/>
                 <w:sz w:val="32"/>
                 <w:szCs w:val="32"/>
               </w:rPr>
@@ -5810,7 +8436,23 @@
           <w:b/>
           <w:bCs/>
         </w:rPr>
-        <w:t>(ignore those which are already incorporated in your book’s version and date)</w:t>
+        <w:t>(</w:t>
+      </w:r>
+      <w:proofErr w:type="gramStart"/>
+      <w:r>
+        <w:rPr>
+          <w:b/>
+          <w:bCs/>
+        </w:rPr>
+        <w:t>ignore</w:t>
+      </w:r>
+      <w:proofErr w:type="gramEnd"/>
+      <w:r>
+        <w:rPr>
+          <w:b/>
+          <w:bCs/>
+        </w:rPr>
+        <w:t xml:space="preserve"> those which are already incorporated in your book’s version and date)</w:t>
       </w:r>
     </w:p>
     <w:tbl>
@@ -5927,7 +8569,7 @@
             <w:pPr>
               <w:spacing w:before="0" w:line="240" w:lineRule="auto"/>
               <w:rPr>
-                <w:rFonts w:cs="Latha" w:hint="cs"/>
+                <w:rFonts w:cs="Latha"/>
                 <w:sz w:val="28"/>
                 <w:szCs w:val="28"/>
                 <w:cs/>
@@ -5941,8 +8583,19 @@
                 <w:szCs w:val="28"/>
                 <w:lang w:bidi="ta-IN"/>
               </w:rPr>
-              <w:t>5.7.23.1 Vaakyam</w:t>
-            </w:r>
+              <w:t xml:space="preserve">5.7.23.1 </w:t>
+            </w:r>
+            <w:proofErr w:type="spellStart"/>
+            <w:r>
+              <w:rPr>
+                <w:rFonts w:cs="Latha"/>
+                <w:sz w:val="28"/>
+                <w:szCs w:val="28"/>
+                <w:lang w:bidi="ta-IN"/>
+              </w:rPr>
+              <w:t>Vaakyam</w:t>
+            </w:r>
+            <w:proofErr w:type="spellEnd"/>
           </w:p>
         </w:tc>
         <w:tc>
@@ -6094,6 +8747,7 @@
               </w:rPr>
               <w:t>…</w:t>
             </w:r>
+            <w:proofErr w:type="spellStart"/>
             <w:r>
               <w:rPr>
                 <w:rFonts w:ascii="BRH Devanagari Extra" w:hAnsi="BRH Devanagari Extra" w:cs="Latha"/>
@@ -6103,6 +8757,7 @@
               </w:rPr>
               <w:t>óè</w:t>
             </w:r>
+            <w:proofErr w:type="spellEnd"/>
             <w:r>
               <w:rPr>
                 <w:rFonts w:ascii="BRH Tamil Tab Extra" w:hAnsi="BRH Tamil Tab Extra" w:cs="Latha"/>
@@ -6262,6 +8917,7 @@
               </w:rPr>
               <w:t>…</w:t>
             </w:r>
+            <w:proofErr w:type="spellStart"/>
             <w:r>
               <w:rPr>
                 <w:rFonts w:ascii="BRH Devanagari Extra" w:hAnsi="BRH Devanagari Extra" w:cs="Latha"/>
@@ -6271,6 +8927,7 @@
               </w:rPr>
               <w:t>óè</w:t>
             </w:r>
+            <w:proofErr w:type="spellEnd"/>
             <w:r>
               <w:rPr>
                 <w:rFonts w:ascii="BRH Tamil Tab Extra" w:hAnsi="BRH Tamil Tab Extra" w:cs="Latha"/>
@@ -6306,7 +8963,6 @@
             <w:pPr>
               <w:spacing w:before="0" w:line="240" w:lineRule="auto"/>
               <w:rPr>
-                <w:rFonts w:hint="cs"/>
                 <w:sz w:val="32"/>
                 <w:szCs w:val="32"/>
               </w:rPr>
@@ -6345,7 +9001,7 @@
 </file>
 
 <file path=word/endnotes.xml><?xml version="1.0" encoding="utf-8"?>
-<w:endnotes xmlns:wpc="http://schemas.microsoft.com/office/word/2010/wordprocessingCanvas" xmlns:cx="http://schemas.microsoft.com/office/drawing/2014/chartex" xmlns:cx1="http://schemas.microsoft.com/office/drawing/2015/9/8/chartex" xmlns:cx2="http://schemas.microsoft.com/office/drawing/2015/10/21/chartex" xmlns:cx3="http://schemas.microsoft.com/office/drawing/2016/5/9/chartex" xmlns:cx4="http://schemas.microsoft.com/office/drawing/2016/5/10/chartex" xmlns:cx5="http://schemas.microsoft.com/office/drawing/2016/5/11/chartex" xmlns:cx6="http://schemas.microsoft.com/office/drawing/2016/5/12/chartex" xmlns:cx7="http://schemas.microsoft.com/office/drawing/2016/5/13/chartex" xmlns:cx8="http://schemas.microsoft.com/office/drawing/2016/5/14/chartex" xmlns:mc="http://schemas.openxmlformats.org/markup-compatibility/2006" xmlns:aink="http://schemas.microsoft.com/office/drawing/2016/ink" xmlns:am3d="http://schemas.microsoft.com/office/drawing/2017/model3d" xmlns:o="urn:schemas-microsoft-com:office:office" xmlns:r="http://schemas.openxmlformats.org/officeDocument/2006/relationships" xmlns:m="http://schemas.openxmlformats.org/officeDocument/2006/math" xmlns:v="urn:schemas-microsoft-com:vml" xmlns:wp14="http://schemas.microsoft.com/office/word/2010/wordprocessingDrawing" xmlns:wp="http://schemas.openxmlformats.org/drawingml/2006/wordprocessingDrawing" xmlns:w10="urn:schemas-microsoft-com:office:word" xmlns:w="http://schemas.openxmlformats.org/wordprocessingml/2006/main" xmlns:w14="http://schemas.microsoft.com/office/word/2010/wordml" xmlns:w15="http://schemas.microsoft.com/office/word/2012/wordml" xmlns:w16cex="http://schemas.microsoft.com/office/word/2018/wordml/cex" xmlns:w16cid="http://schemas.microsoft.com/office/word/2016/wordml/cid" xmlns:w16="http://schemas.microsoft.com/office/word/2018/wordml" xmlns:w16se="http://schemas.microsoft.com/office/word/2015/wordml/symex" xmlns:wpg="http://schemas.microsoft.com/office/word/2010/wordprocessingGroup" xmlns:wpi="http://schemas.microsoft.com/office/word/2010/wordprocessingInk" xmlns:wne="http://schemas.microsoft.com/office/word/2006/wordml" xmlns:wps="http://schemas.microsoft.com/office/word/2010/wordprocessingShape" mc:Ignorable="w14 w15 w16se w16cid w16 w16cex wp14">
+<w:endnotes xmlns:wpc="http://schemas.microsoft.com/office/word/2010/wordprocessingCanvas" xmlns:cx="http://schemas.microsoft.com/office/drawing/2014/chartex" xmlns:cx1="http://schemas.microsoft.com/office/drawing/2015/9/8/chartex" xmlns:cx2="http://schemas.microsoft.com/office/drawing/2015/10/21/chartex" xmlns:cx3="http://schemas.microsoft.com/office/drawing/2016/5/9/chartex" xmlns:cx4="http://schemas.microsoft.com/office/drawing/2016/5/10/chartex" xmlns:cx5="http://schemas.microsoft.com/office/drawing/2016/5/11/chartex" xmlns:cx6="http://schemas.microsoft.com/office/drawing/2016/5/12/chartex" xmlns:cx7="http://schemas.microsoft.com/office/drawing/2016/5/13/chartex" xmlns:cx8="http://schemas.microsoft.com/office/drawing/2016/5/14/chartex" xmlns:mc="http://schemas.openxmlformats.org/markup-compatibility/2006" xmlns:aink="http://schemas.microsoft.com/office/drawing/2016/ink" xmlns:am3d="http://schemas.microsoft.com/office/drawing/2017/model3d" xmlns:o="urn:schemas-microsoft-com:office:office" xmlns:r="http://schemas.openxmlformats.org/officeDocument/2006/relationships" xmlns:m="http://schemas.openxmlformats.org/officeDocument/2006/math" xmlns:v="urn:schemas-microsoft-com:vml" xmlns:wp14="http://schemas.microsoft.com/office/word/2010/wordprocessingDrawing" xmlns:wp="http://schemas.openxmlformats.org/drawingml/2006/wordprocessingDrawing" xmlns:w10="urn:schemas-microsoft-com:office:word" xmlns:w="http://schemas.openxmlformats.org/wordprocessingml/2006/main" xmlns:w14="http://schemas.microsoft.com/office/word/2010/wordml" xmlns:w15="http://schemas.microsoft.com/office/word/2012/wordml" xmlns:w16cex="http://schemas.microsoft.com/office/word/2018/wordml/cex" xmlns:w16cid="http://schemas.microsoft.com/office/word/2016/wordml/cid" xmlns:w16="http://schemas.microsoft.com/office/word/2018/wordml" xmlns:w16sdtdh="http://schemas.microsoft.com/office/word/2020/wordml/sdtdatahash" xmlns:w16se="http://schemas.microsoft.com/office/word/2015/wordml/symex" xmlns:wpg="http://schemas.microsoft.com/office/word/2010/wordprocessingGroup" xmlns:wpi="http://schemas.microsoft.com/office/word/2010/wordprocessingInk" xmlns:wne="http://schemas.microsoft.com/office/word/2006/wordml" xmlns:wps="http://schemas.microsoft.com/office/word/2010/wordprocessingShape" mc:Ignorable="w14 w15 w16se w16cid w16 w16cex w16sdtdh wp14">
   <w:endnote w:type="separator" w:id="-1">
     <w:p>
       <w:pPr>
@@ -6370,7 +9026,7 @@
 </file>
 
 <file path=word/footer1.xml><?xml version="1.0" encoding="utf-8"?>
-<w:ftr xmlns:wpc="http://schemas.microsoft.com/office/word/2010/wordprocessingCanvas" xmlns:cx="http://schemas.microsoft.com/office/drawing/2014/chartex" xmlns:cx1="http://schemas.microsoft.com/office/drawing/2015/9/8/chartex" xmlns:cx2="http://schemas.microsoft.com/office/drawing/2015/10/21/chartex" xmlns:cx3="http://schemas.microsoft.com/office/drawing/2016/5/9/chartex" xmlns:cx4="http://schemas.microsoft.com/office/drawing/2016/5/10/chartex" xmlns:cx5="http://schemas.microsoft.com/office/drawing/2016/5/11/chartex" xmlns:cx6="http://schemas.microsoft.com/office/drawing/2016/5/12/chartex" xmlns:cx7="http://schemas.microsoft.com/office/drawing/2016/5/13/chartex" xmlns:cx8="http://schemas.microsoft.com/office/drawing/2016/5/14/chartex" xmlns:mc="http://schemas.openxmlformats.org/markup-compatibility/2006" xmlns:aink="http://schemas.microsoft.com/office/drawing/2016/ink" xmlns:am3d="http://schemas.microsoft.com/office/drawing/2017/model3d" xmlns:o="urn:schemas-microsoft-com:office:office" xmlns:r="http://schemas.openxmlformats.org/officeDocument/2006/relationships" xmlns:m="http://schemas.openxmlformats.org/officeDocument/2006/math" xmlns:v="urn:schemas-microsoft-com:vml" xmlns:wp14="http://schemas.microsoft.com/office/word/2010/wordprocessingDrawing" xmlns:wp="http://schemas.openxmlformats.org/drawingml/2006/wordprocessingDrawing" xmlns:w10="urn:schemas-microsoft-com:office:word" xmlns:w="http://schemas.openxmlformats.org/wordprocessingml/2006/main" xmlns:w14="http://schemas.microsoft.com/office/word/2010/wordml" xmlns:w15="http://schemas.microsoft.com/office/word/2012/wordml" xmlns:w16cex="http://schemas.microsoft.com/office/word/2018/wordml/cex" xmlns:w16cid="http://schemas.microsoft.com/office/word/2016/wordml/cid" xmlns:w16="http://schemas.microsoft.com/office/word/2018/wordml" xmlns:w16se="http://schemas.microsoft.com/office/word/2015/wordml/symex" xmlns:wpg="http://schemas.microsoft.com/office/word/2010/wordprocessingGroup" xmlns:wpi="http://schemas.microsoft.com/office/word/2010/wordprocessingInk" xmlns:wne="http://schemas.microsoft.com/office/word/2006/wordml" xmlns:wps="http://schemas.microsoft.com/office/word/2010/wordprocessingShape" mc:Ignorable="w14 w15 w16se w16cid w16 w16cex wp14">
+<w:ftr xmlns:wpc="http://schemas.microsoft.com/office/word/2010/wordprocessingCanvas" xmlns:cx="http://schemas.microsoft.com/office/drawing/2014/chartex" xmlns:cx1="http://schemas.microsoft.com/office/drawing/2015/9/8/chartex" xmlns:cx2="http://schemas.microsoft.com/office/drawing/2015/10/21/chartex" xmlns:cx3="http://schemas.microsoft.com/office/drawing/2016/5/9/chartex" xmlns:cx4="http://schemas.microsoft.com/office/drawing/2016/5/10/chartex" xmlns:cx5="http://schemas.microsoft.com/office/drawing/2016/5/11/chartex" xmlns:cx6="http://schemas.microsoft.com/office/drawing/2016/5/12/chartex" xmlns:cx7="http://schemas.microsoft.com/office/drawing/2016/5/13/chartex" xmlns:cx8="http://schemas.microsoft.com/office/drawing/2016/5/14/chartex" xmlns:mc="http://schemas.openxmlformats.org/markup-compatibility/2006" xmlns:aink="http://schemas.microsoft.com/office/drawing/2016/ink" xmlns:am3d="http://schemas.microsoft.com/office/drawing/2017/model3d" xmlns:o="urn:schemas-microsoft-com:office:office" xmlns:r="http://schemas.openxmlformats.org/officeDocument/2006/relationships" xmlns:m="http://schemas.openxmlformats.org/officeDocument/2006/math" xmlns:v="urn:schemas-microsoft-com:vml" xmlns:wp14="http://schemas.microsoft.com/office/word/2010/wordprocessingDrawing" xmlns:wp="http://schemas.openxmlformats.org/drawingml/2006/wordprocessingDrawing" xmlns:w10="urn:schemas-microsoft-com:office:word" xmlns:w="http://schemas.openxmlformats.org/wordprocessingml/2006/main" xmlns:w14="http://schemas.microsoft.com/office/word/2010/wordml" xmlns:w15="http://schemas.microsoft.com/office/word/2012/wordml" xmlns:w16cex="http://schemas.microsoft.com/office/word/2018/wordml/cex" xmlns:w16cid="http://schemas.microsoft.com/office/word/2016/wordml/cid" xmlns:w16="http://schemas.microsoft.com/office/word/2018/wordml" xmlns:w16sdtdh="http://schemas.microsoft.com/office/word/2020/wordml/sdtdatahash" xmlns:w16se="http://schemas.microsoft.com/office/word/2015/wordml/symex" xmlns:wpg="http://schemas.microsoft.com/office/word/2010/wordprocessingGroup" xmlns:wpi="http://schemas.microsoft.com/office/word/2010/wordprocessingInk" xmlns:wne="http://schemas.microsoft.com/office/word/2006/wordml" xmlns:wps="http://schemas.microsoft.com/office/word/2010/wordprocessingShape" mc:Ignorable="w14 w15 w16se w16cid w16 w16cex w16sdtdh wp14">
   <w:p>
     <w:pPr>
       <w:pBdr>
@@ -6524,7 +9180,7 @@
 </file>
 
 <file path=word/footer2.xml><?xml version="1.0" encoding="utf-8"?>
-<w:ftr xmlns:wpc="http://schemas.microsoft.com/office/word/2010/wordprocessingCanvas" xmlns:cx="http://schemas.microsoft.com/office/drawing/2014/chartex" xmlns:cx1="http://schemas.microsoft.com/office/drawing/2015/9/8/chartex" xmlns:cx2="http://schemas.microsoft.com/office/drawing/2015/10/21/chartex" xmlns:cx3="http://schemas.microsoft.com/office/drawing/2016/5/9/chartex" xmlns:cx4="http://schemas.microsoft.com/office/drawing/2016/5/10/chartex" xmlns:cx5="http://schemas.microsoft.com/office/drawing/2016/5/11/chartex" xmlns:cx6="http://schemas.microsoft.com/office/drawing/2016/5/12/chartex" xmlns:cx7="http://schemas.microsoft.com/office/drawing/2016/5/13/chartex" xmlns:cx8="http://schemas.microsoft.com/office/drawing/2016/5/14/chartex" xmlns:mc="http://schemas.openxmlformats.org/markup-compatibility/2006" xmlns:aink="http://schemas.microsoft.com/office/drawing/2016/ink" xmlns:am3d="http://schemas.microsoft.com/office/drawing/2017/model3d" xmlns:o="urn:schemas-microsoft-com:office:office" xmlns:r="http://schemas.openxmlformats.org/officeDocument/2006/relationships" xmlns:m="http://schemas.openxmlformats.org/officeDocument/2006/math" xmlns:v="urn:schemas-microsoft-com:vml" xmlns:wp14="http://schemas.microsoft.com/office/word/2010/wordprocessingDrawing" xmlns:wp="http://schemas.openxmlformats.org/drawingml/2006/wordprocessingDrawing" xmlns:w10="urn:schemas-microsoft-com:office:word" xmlns:w="http://schemas.openxmlformats.org/wordprocessingml/2006/main" xmlns:w14="http://schemas.microsoft.com/office/word/2010/wordml" xmlns:w15="http://schemas.microsoft.com/office/word/2012/wordml" xmlns:w16cex="http://schemas.microsoft.com/office/word/2018/wordml/cex" xmlns:w16cid="http://schemas.microsoft.com/office/word/2016/wordml/cid" xmlns:w16="http://schemas.microsoft.com/office/word/2018/wordml" xmlns:w16se="http://schemas.microsoft.com/office/word/2015/wordml/symex" xmlns:wpg="http://schemas.microsoft.com/office/word/2010/wordprocessingGroup" xmlns:wpi="http://schemas.microsoft.com/office/word/2010/wordprocessingInk" xmlns:wne="http://schemas.microsoft.com/office/word/2006/wordml" xmlns:wps="http://schemas.microsoft.com/office/word/2010/wordprocessingShape" mc:Ignorable="w14 w15 w16se w16cid w16 w16cex wp14">
+<w:ftr xmlns:wpc="http://schemas.microsoft.com/office/word/2010/wordprocessingCanvas" xmlns:cx="http://schemas.microsoft.com/office/drawing/2014/chartex" xmlns:cx1="http://schemas.microsoft.com/office/drawing/2015/9/8/chartex" xmlns:cx2="http://schemas.microsoft.com/office/drawing/2015/10/21/chartex" xmlns:cx3="http://schemas.microsoft.com/office/drawing/2016/5/9/chartex" xmlns:cx4="http://schemas.microsoft.com/office/drawing/2016/5/10/chartex" xmlns:cx5="http://schemas.microsoft.com/office/drawing/2016/5/11/chartex" xmlns:cx6="http://schemas.microsoft.com/office/drawing/2016/5/12/chartex" xmlns:cx7="http://schemas.microsoft.com/office/drawing/2016/5/13/chartex" xmlns:cx8="http://schemas.microsoft.com/office/drawing/2016/5/14/chartex" xmlns:mc="http://schemas.openxmlformats.org/markup-compatibility/2006" xmlns:aink="http://schemas.microsoft.com/office/drawing/2016/ink" xmlns:am3d="http://schemas.microsoft.com/office/drawing/2017/model3d" xmlns:o="urn:schemas-microsoft-com:office:office" xmlns:r="http://schemas.openxmlformats.org/officeDocument/2006/relationships" xmlns:m="http://schemas.openxmlformats.org/officeDocument/2006/math" xmlns:v="urn:schemas-microsoft-com:vml" xmlns:wp14="http://schemas.microsoft.com/office/word/2010/wordprocessingDrawing" xmlns:wp="http://schemas.openxmlformats.org/drawingml/2006/wordprocessingDrawing" xmlns:w10="urn:schemas-microsoft-com:office:word" xmlns:w="http://schemas.openxmlformats.org/wordprocessingml/2006/main" xmlns:w14="http://schemas.microsoft.com/office/word/2010/wordml" xmlns:w15="http://schemas.microsoft.com/office/word/2012/wordml" xmlns:w16cex="http://schemas.microsoft.com/office/word/2018/wordml/cex" xmlns:w16cid="http://schemas.microsoft.com/office/word/2016/wordml/cid" xmlns:w16="http://schemas.microsoft.com/office/word/2018/wordml" xmlns:w16sdtdh="http://schemas.microsoft.com/office/word/2020/wordml/sdtdatahash" xmlns:w16se="http://schemas.microsoft.com/office/word/2015/wordml/symex" xmlns:wpg="http://schemas.microsoft.com/office/word/2010/wordprocessingGroup" xmlns:wpi="http://schemas.microsoft.com/office/word/2010/wordprocessingInk" xmlns:wne="http://schemas.microsoft.com/office/word/2006/wordml" xmlns:wps="http://schemas.microsoft.com/office/word/2010/wordprocessingShape" mc:Ignorable="w14 w15 w16se w16cid w16 w16cex w16sdtdh wp14">
   <w:p>
     <w:pPr>
       <w:pBdr>
@@ -6684,7 +9340,7 @@
 </file>
 
 <file path=word/footnotes.xml><?xml version="1.0" encoding="utf-8"?>
-<w:footnotes xmlns:wpc="http://schemas.microsoft.com/office/word/2010/wordprocessingCanvas" xmlns:cx="http://schemas.microsoft.com/office/drawing/2014/chartex" xmlns:cx1="http://schemas.microsoft.com/office/drawing/2015/9/8/chartex" xmlns:cx2="http://schemas.microsoft.com/office/drawing/2015/10/21/chartex" xmlns:cx3="http://schemas.microsoft.com/office/drawing/2016/5/9/chartex" xmlns:cx4="http://schemas.microsoft.com/office/drawing/2016/5/10/chartex" xmlns:cx5="http://schemas.microsoft.com/office/drawing/2016/5/11/chartex" xmlns:cx6="http://schemas.microsoft.com/office/drawing/2016/5/12/chartex" xmlns:cx7="http://schemas.microsoft.com/office/drawing/2016/5/13/chartex" xmlns:cx8="http://schemas.microsoft.com/office/drawing/2016/5/14/chartex" xmlns:mc="http://schemas.openxmlformats.org/markup-compatibility/2006" xmlns:aink="http://schemas.microsoft.com/office/drawing/2016/ink" xmlns:am3d="http://schemas.microsoft.com/office/drawing/2017/model3d" xmlns:o="urn:schemas-microsoft-com:office:office" xmlns:r="http://schemas.openxmlformats.org/officeDocument/2006/relationships" xmlns:m="http://schemas.openxmlformats.org/officeDocument/2006/math" xmlns:v="urn:schemas-microsoft-com:vml" xmlns:wp14="http://schemas.microsoft.com/office/word/2010/wordprocessingDrawing" xmlns:wp="http://schemas.openxmlformats.org/drawingml/2006/wordprocessingDrawing" xmlns:w10="urn:schemas-microsoft-com:office:word" xmlns:w="http://schemas.openxmlformats.org/wordprocessingml/2006/main" xmlns:w14="http://schemas.microsoft.com/office/word/2010/wordml" xmlns:w15="http://schemas.microsoft.com/office/word/2012/wordml" xmlns:w16cex="http://schemas.microsoft.com/office/word/2018/wordml/cex" xmlns:w16cid="http://schemas.microsoft.com/office/word/2016/wordml/cid" xmlns:w16="http://schemas.microsoft.com/office/word/2018/wordml" xmlns:w16se="http://schemas.microsoft.com/office/word/2015/wordml/symex" xmlns:wpg="http://schemas.microsoft.com/office/word/2010/wordprocessingGroup" xmlns:wpi="http://schemas.microsoft.com/office/word/2010/wordprocessingInk" xmlns:wne="http://schemas.microsoft.com/office/word/2006/wordml" xmlns:wps="http://schemas.microsoft.com/office/word/2010/wordprocessingShape" mc:Ignorable="w14 w15 w16se w16cid w16 w16cex wp14">
+<w:footnotes xmlns:wpc="http://schemas.microsoft.com/office/word/2010/wordprocessingCanvas" xmlns:cx="http://schemas.microsoft.com/office/drawing/2014/chartex" xmlns:cx1="http://schemas.microsoft.com/office/drawing/2015/9/8/chartex" xmlns:cx2="http://schemas.microsoft.com/office/drawing/2015/10/21/chartex" xmlns:cx3="http://schemas.microsoft.com/office/drawing/2016/5/9/chartex" xmlns:cx4="http://schemas.microsoft.com/office/drawing/2016/5/10/chartex" xmlns:cx5="http://schemas.microsoft.com/office/drawing/2016/5/11/chartex" xmlns:cx6="http://schemas.microsoft.com/office/drawing/2016/5/12/chartex" xmlns:cx7="http://schemas.microsoft.com/office/drawing/2016/5/13/chartex" xmlns:cx8="http://schemas.microsoft.com/office/drawing/2016/5/14/chartex" xmlns:mc="http://schemas.openxmlformats.org/markup-compatibility/2006" xmlns:aink="http://schemas.microsoft.com/office/drawing/2016/ink" xmlns:am3d="http://schemas.microsoft.com/office/drawing/2017/model3d" xmlns:o="urn:schemas-microsoft-com:office:office" xmlns:r="http://schemas.openxmlformats.org/officeDocument/2006/relationships" xmlns:m="http://schemas.openxmlformats.org/officeDocument/2006/math" xmlns:v="urn:schemas-microsoft-com:vml" xmlns:wp14="http://schemas.microsoft.com/office/word/2010/wordprocessingDrawing" xmlns:wp="http://schemas.openxmlformats.org/drawingml/2006/wordprocessingDrawing" xmlns:w10="urn:schemas-microsoft-com:office:word" xmlns:w="http://schemas.openxmlformats.org/wordprocessingml/2006/main" xmlns:w14="http://schemas.microsoft.com/office/word/2010/wordml" xmlns:w15="http://schemas.microsoft.com/office/word/2012/wordml" xmlns:w16cex="http://schemas.microsoft.com/office/word/2018/wordml/cex" xmlns:w16cid="http://schemas.microsoft.com/office/word/2016/wordml/cid" xmlns:w16="http://schemas.microsoft.com/office/word/2018/wordml" xmlns:w16sdtdh="http://schemas.microsoft.com/office/word/2020/wordml/sdtdatahash" xmlns:w16se="http://schemas.microsoft.com/office/word/2015/wordml/symex" xmlns:wpg="http://schemas.microsoft.com/office/word/2010/wordprocessingGroup" xmlns:wpi="http://schemas.microsoft.com/office/word/2010/wordprocessingInk" xmlns:wne="http://schemas.microsoft.com/office/word/2006/wordml" xmlns:wps="http://schemas.microsoft.com/office/word/2010/wordprocessingShape" mc:Ignorable="w14 w15 w16se w16cid w16 w16cex w16sdtdh wp14">
   <w:footnote w:type="separator" w:id="-1">
     <w:p>
       <w:pPr>
@@ -6709,7 +9365,7 @@
 </file>
 
 <file path=word/header1.xml><?xml version="1.0" encoding="utf-8"?>
-<w:hdr xmlns:wpc="http://schemas.microsoft.com/office/word/2010/wordprocessingCanvas" xmlns:cx="http://schemas.microsoft.com/office/drawing/2014/chartex" xmlns:cx1="http://schemas.microsoft.com/office/drawing/2015/9/8/chartex" xmlns:cx2="http://schemas.microsoft.com/office/drawing/2015/10/21/chartex" xmlns:cx3="http://schemas.microsoft.com/office/drawing/2016/5/9/chartex" xmlns:cx4="http://schemas.microsoft.com/office/drawing/2016/5/10/chartex" xmlns:cx5="http://schemas.microsoft.com/office/drawing/2016/5/11/chartex" xmlns:cx6="http://schemas.microsoft.com/office/drawing/2016/5/12/chartex" xmlns:cx7="http://schemas.microsoft.com/office/drawing/2016/5/13/chartex" xmlns:cx8="http://schemas.microsoft.com/office/drawing/2016/5/14/chartex" xmlns:mc="http://schemas.openxmlformats.org/markup-compatibility/2006" xmlns:aink="http://schemas.microsoft.com/office/drawing/2016/ink" xmlns:am3d="http://schemas.microsoft.com/office/drawing/2017/model3d" xmlns:o="urn:schemas-microsoft-com:office:office" xmlns:r="http://schemas.openxmlformats.org/officeDocument/2006/relationships" xmlns:m="http://schemas.openxmlformats.org/officeDocument/2006/math" xmlns:v="urn:schemas-microsoft-com:vml" xmlns:wp14="http://schemas.microsoft.com/office/word/2010/wordprocessingDrawing" xmlns:wp="http://schemas.openxmlformats.org/drawingml/2006/wordprocessingDrawing" xmlns:w10="urn:schemas-microsoft-com:office:word" xmlns:w="http://schemas.openxmlformats.org/wordprocessingml/2006/main" xmlns:w14="http://schemas.microsoft.com/office/word/2010/wordml" xmlns:w15="http://schemas.microsoft.com/office/word/2012/wordml" xmlns:w16cex="http://schemas.microsoft.com/office/word/2018/wordml/cex" xmlns:w16cid="http://schemas.microsoft.com/office/word/2016/wordml/cid" xmlns:w16="http://schemas.microsoft.com/office/word/2018/wordml" xmlns:w16se="http://schemas.microsoft.com/office/word/2015/wordml/symex" xmlns:wpg="http://schemas.microsoft.com/office/word/2010/wordprocessingGroup" xmlns:wpi="http://schemas.microsoft.com/office/word/2010/wordprocessingInk" xmlns:wne="http://schemas.microsoft.com/office/word/2006/wordml" xmlns:wps="http://schemas.microsoft.com/office/word/2010/wordprocessingShape" mc:Ignorable="w14 w15 w16se w16cid w16 w16cex wp14">
+<w:hdr xmlns:wpc="http://schemas.microsoft.com/office/word/2010/wordprocessingCanvas" xmlns:cx="http://schemas.microsoft.com/office/drawing/2014/chartex" xmlns:cx1="http://schemas.microsoft.com/office/drawing/2015/9/8/chartex" xmlns:cx2="http://schemas.microsoft.com/office/drawing/2015/10/21/chartex" xmlns:cx3="http://schemas.microsoft.com/office/drawing/2016/5/9/chartex" xmlns:cx4="http://schemas.microsoft.com/office/drawing/2016/5/10/chartex" xmlns:cx5="http://schemas.microsoft.com/office/drawing/2016/5/11/chartex" xmlns:cx6="http://schemas.microsoft.com/office/drawing/2016/5/12/chartex" xmlns:cx7="http://schemas.microsoft.com/office/drawing/2016/5/13/chartex" xmlns:cx8="http://schemas.microsoft.com/office/drawing/2016/5/14/chartex" xmlns:mc="http://schemas.openxmlformats.org/markup-compatibility/2006" xmlns:aink="http://schemas.microsoft.com/office/drawing/2016/ink" xmlns:am3d="http://schemas.microsoft.com/office/drawing/2017/model3d" xmlns:o="urn:schemas-microsoft-com:office:office" xmlns:r="http://schemas.openxmlformats.org/officeDocument/2006/relationships" xmlns:m="http://schemas.openxmlformats.org/officeDocument/2006/math" xmlns:v="urn:schemas-microsoft-com:vml" xmlns:wp14="http://schemas.microsoft.com/office/word/2010/wordprocessingDrawing" xmlns:wp="http://schemas.openxmlformats.org/drawingml/2006/wordprocessingDrawing" xmlns:w10="urn:schemas-microsoft-com:office:word" xmlns:w="http://schemas.openxmlformats.org/wordprocessingml/2006/main" xmlns:w14="http://schemas.microsoft.com/office/word/2010/wordml" xmlns:w15="http://schemas.microsoft.com/office/word/2012/wordml" xmlns:w16cex="http://schemas.microsoft.com/office/word/2018/wordml/cex" xmlns:w16cid="http://schemas.microsoft.com/office/word/2016/wordml/cid" xmlns:w16="http://schemas.microsoft.com/office/word/2018/wordml" xmlns:w16sdtdh="http://schemas.microsoft.com/office/word/2020/wordml/sdtdatahash" xmlns:w16se="http://schemas.microsoft.com/office/word/2015/wordml/symex" xmlns:wpg="http://schemas.microsoft.com/office/word/2010/wordprocessingGroup" xmlns:wpi="http://schemas.microsoft.com/office/word/2010/wordprocessingInk" xmlns:wne="http://schemas.microsoft.com/office/word/2006/wordml" xmlns:wps="http://schemas.microsoft.com/office/word/2010/wordprocessingShape" mc:Ignorable="w14 w15 w16se w16cid w16 w16cex w16sdtdh wp14">
   <w:p>
     <w:pPr>
       <w:pStyle w:val="Header"/>
@@ -6722,7 +9378,7 @@
 </file>
 
 <file path=word/header2.xml><?xml version="1.0" encoding="utf-8"?>
-<w:hdr xmlns:wpc="http://schemas.microsoft.com/office/word/2010/wordprocessingCanvas" xmlns:cx="http://schemas.microsoft.com/office/drawing/2014/chartex" xmlns:cx1="http://schemas.microsoft.com/office/drawing/2015/9/8/chartex" xmlns:cx2="http://schemas.microsoft.com/office/drawing/2015/10/21/chartex" xmlns:cx3="http://schemas.microsoft.com/office/drawing/2016/5/9/chartex" xmlns:cx4="http://schemas.microsoft.com/office/drawing/2016/5/10/chartex" xmlns:cx5="http://schemas.microsoft.com/office/drawing/2016/5/11/chartex" xmlns:cx6="http://schemas.microsoft.com/office/drawing/2016/5/12/chartex" xmlns:cx7="http://schemas.microsoft.com/office/drawing/2016/5/13/chartex" xmlns:cx8="http://schemas.microsoft.com/office/drawing/2016/5/14/chartex" xmlns:mc="http://schemas.openxmlformats.org/markup-compatibility/2006" xmlns:aink="http://schemas.microsoft.com/office/drawing/2016/ink" xmlns:am3d="http://schemas.microsoft.com/office/drawing/2017/model3d" xmlns:o="urn:schemas-microsoft-com:office:office" xmlns:r="http://schemas.openxmlformats.org/officeDocument/2006/relationships" xmlns:m="http://schemas.openxmlformats.org/officeDocument/2006/math" xmlns:v="urn:schemas-microsoft-com:vml" xmlns:wp14="http://schemas.microsoft.com/office/word/2010/wordprocessingDrawing" xmlns:wp="http://schemas.openxmlformats.org/drawingml/2006/wordprocessingDrawing" xmlns:w10="urn:schemas-microsoft-com:office:word" xmlns:w="http://schemas.openxmlformats.org/wordprocessingml/2006/main" xmlns:w14="http://schemas.microsoft.com/office/word/2010/wordml" xmlns:w15="http://schemas.microsoft.com/office/word/2012/wordml" xmlns:w16cex="http://schemas.microsoft.com/office/word/2018/wordml/cex" xmlns:w16cid="http://schemas.microsoft.com/office/word/2016/wordml/cid" xmlns:w16="http://schemas.microsoft.com/office/word/2018/wordml" xmlns:w16se="http://schemas.microsoft.com/office/word/2015/wordml/symex" xmlns:wpg="http://schemas.microsoft.com/office/word/2010/wordprocessingGroup" xmlns:wpi="http://schemas.microsoft.com/office/word/2010/wordprocessingInk" xmlns:wne="http://schemas.microsoft.com/office/word/2006/wordml" xmlns:wps="http://schemas.microsoft.com/office/word/2010/wordprocessingShape" mc:Ignorable="w14 w15 w16se w16cid w16 w16cex wp14">
+<w:hdr xmlns:wpc="http://schemas.microsoft.com/office/word/2010/wordprocessingCanvas" xmlns:cx="http://schemas.microsoft.com/office/drawing/2014/chartex" xmlns:cx1="http://schemas.microsoft.com/office/drawing/2015/9/8/chartex" xmlns:cx2="http://schemas.microsoft.com/office/drawing/2015/10/21/chartex" xmlns:cx3="http://schemas.microsoft.com/office/drawing/2016/5/9/chartex" xmlns:cx4="http://schemas.microsoft.com/office/drawing/2016/5/10/chartex" xmlns:cx5="http://schemas.microsoft.com/office/drawing/2016/5/11/chartex" xmlns:cx6="http://schemas.microsoft.com/office/drawing/2016/5/12/chartex" xmlns:cx7="http://schemas.microsoft.com/office/drawing/2016/5/13/chartex" xmlns:cx8="http://schemas.microsoft.com/office/drawing/2016/5/14/chartex" xmlns:mc="http://schemas.openxmlformats.org/markup-compatibility/2006" xmlns:aink="http://schemas.microsoft.com/office/drawing/2016/ink" xmlns:am3d="http://schemas.microsoft.com/office/drawing/2017/model3d" xmlns:o="urn:schemas-microsoft-com:office:office" xmlns:r="http://schemas.openxmlformats.org/officeDocument/2006/relationships" xmlns:m="http://schemas.openxmlformats.org/officeDocument/2006/math" xmlns:v="urn:schemas-microsoft-com:vml" xmlns:wp14="http://schemas.microsoft.com/office/word/2010/wordprocessingDrawing" xmlns:wp="http://schemas.openxmlformats.org/drawingml/2006/wordprocessingDrawing" xmlns:w10="urn:schemas-microsoft-com:office:word" xmlns:w="http://schemas.openxmlformats.org/wordprocessingml/2006/main" xmlns:w14="http://schemas.microsoft.com/office/word/2010/wordml" xmlns:w15="http://schemas.microsoft.com/office/word/2012/wordml" xmlns:w16cex="http://schemas.microsoft.com/office/word/2018/wordml/cex" xmlns:w16cid="http://schemas.microsoft.com/office/word/2016/wordml/cid" xmlns:w16="http://schemas.microsoft.com/office/word/2018/wordml" xmlns:w16sdtdh="http://schemas.microsoft.com/office/word/2020/wordml/sdtdatahash" xmlns:w16se="http://schemas.microsoft.com/office/word/2015/wordml/symex" xmlns:wpg="http://schemas.microsoft.com/office/word/2010/wordprocessingGroup" xmlns:wpi="http://schemas.microsoft.com/office/word/2010/wordprocessingInk" xmlns:wne="http://schemas.microsoft.com/office/word/2006/wordml" xmlns:wps="http://schemas.microsoft.com/office/word/2010/wordprocessingShape" mc:Ignorable="w14 w15 w16se w16cid w16 w16cex w16sdtdh wp14">
   <w:p>
     <w:pPr>
       <w:pStyle w:val="Header"/>
@@ -6735,7 +9391,7 @@
 </file>
 
 <file path=word/styles.xml><?xml version="1.0" encoding="utf-8"?>
-<w:styles xmlns:mc="http://schemas.openxmlformats.org/markup-compatibility/2006" xmlns:r="http://schemas.openxmlformats.org/officeDocument/2006/relationships" xmlns:w="http://schemas.openxmlformats.org/wordprocessingml/2006/main" xmlns:w14="http://schemas.microsoft.com/office/word/2010/wordml" xmlns:w15="http://schemas.microsoft.com/office/word/2012/wordml" xmlns:w16cex="http://schemas.microsoft.com/office/word/2018/wordml/cex" xmlns:w16cid="http://schemas.microsoft.com/office/word/2016/wordml/cid" xmlns:w16="http://schemas.microsoft.com/office/word/2018/wordml" xmlns:w16se="http://schemas.microsoft.com/office/word/2015/wordml/symex" mc:Ignorable="w14 w15 w16se w16cid w16 w16cex">
+<w:styles xmlns:mc="http://schemas.openxmlformats.org/markup-compatibility/2006" xmlns:r="http://schemas.openxmlformats.org/officeDocument/2006/relationships" xmlns:w="http://schemas.openxmlformats.org/wordprocessingml/2006/main" xmlns:w14="http://schemas.microsoft.com/office/word/2010/wordml" xmlns:w15="http://schemas.microsoft.com/office/word/2012/wordml" xmlns:w16cex="http://schemas.microsoft.com/office/word/2018/wordml/cex" xmlns:w16cid="http://schemas.microsoft.com/office/word/2016/wordml/cid" xmlns:w16="http://schemas.microsoft.com/office/word/2018/wordml" xmlns:w16sdtdh="http://schemas.microsoft.com/office/word/2020/wordml/sdtdatahash" xmlns:w16se="http://schemas.microsoft.com/office/word/2015/wordml/symex" mc:Ignorable="w14 w15 w16se w16cid w16 w16cex w16sdtdh">
   <w:docDefaults>
     <w:rPrDefault>
       <w:rPr>
@@ -7148,7 +9804,6 @@
     <w:uiPriority w:val="99"/>
     <w:semiHidden/>
     <w:unhideWhenUsed/>
-    <w:qFormat/>
     <w:tblPr>
       <w:tblInd w:w="0" w:type="dxa"/>
       <w:tblCellMar>

</xml_diff>